<commit_message>
FT-Trck: updated HV channels in table 2
</commit_message>
<xml_diff>
--- a/ft/FT-Trck/FT-TrckManual.docx
+++ b/ft/FT-Trck/FT-TrckManual.docx
@@ -3096,7 +3096,7 @@
                             <a:effectLst/>
                             <a:extLst>
                               <a:ext uri="{91240B29-F687-4f45-9708-019B960494DF}">
-                                <a14:hiddenLine xmlns:a14="http://schemas.microsoft.com/office/drawing/2010/main" xmlns:w="http://schemas.openxmlformats.org/wordprocessingml/2006/main" xmlns:w10="urn:schemas-microsoft-com:office:word" xmlns:v="urn:schemas-microsoft-com:vml" xmlns:o="urn:schemas-microsoft-com:office:office" xmlns:mv="urn:schemas-microsoft-com:mac:vml" xmlns:mo="http://schemas.microsoft.com/office/mac/office/2008/main" xmlns="" w="9525">
+                                <a14:hiddenLine xmlns="" xmlns:mo="http://schemas.microsoft.com/office/mac/office/2008/main" xmlns:mv="urn:schemas-microsoft-com:mac:vml" xmlns:o="urn:schemas-microsoft-com:office:office" xmlns:v="urn:schemas-microsoft-com:vml" xmlns:w10="urn:schemas-microsoft-com:office:word" xmlns:w="http://schemas.openxmlformats.org/wordprocessingml/2006/main" xmlns:a14="http://schemas.microsoft.com/office/drawing/2010/main" w="9525">
                                   <a:solidFill>
                                     <a:schemeClr val="tx1"/>
                                   </a:solidFill>
@@ -3106,7 +3106,7 @@
                                 </a14:hiddenLine>
                               </a:ext>
                               <a:ext uri="{AF507438-7753-43e0-B8FC-AC1667EBCBE1}">
-                                <a14:hiddenEffects xmlns:a14="http://schemas.microsoft.com/office/drawing/2010/main" xmlns:w="http://schemas.openxmlformats.org/wordprocessingml/2006/main" xmlns:w10="urn:schemas-microsoft-com:office:word" xmlns:v="urn:schemas-microsoft-com:vml" xmlns:o="urn:schemas-microsoft-com:office:office" xmlns:mv="urn:schemas-microsoft-com:mac:vml" xmlns:mo="http://schemas.microsoft.com/office/mac/office/2008/main" xmlns="">
+                                <a14:hiddenEffects xmlns="" xmlns:mo="http://schemas.microsoft.com/office/mac/office/2008/main" xmlns:mv="urn:schemas-microsoft-com:mac:vml" xmlns:o="urn:schemas-microsoft-com:office:office" xmlns:v="urn:schemas-microsoft-com:vml" xmlns:w10="urn:schemas-microsoft-com:office:word" xmlns:w="http://schemas.openxmlformats.org/wordprocessingml/2006/main" xmlns:a14="http://schemas.microsoft.com/office/drawing/2010/main">
                                   <a:effectLst>
                                     <a:outerShdw dist="35921" dir="2700000" algn="ctr" rotWithShape="0">
                                       <a:schemeClr val="bg2"/>
@@ -3138,14 +3138,14 @@
                             <a:effectLst/>
                             <a:extLst>
                               <a:ext uri="{909E8E84-426E-40dd-AFC4-6F175D3DCCD1}">
-                                <a14:hiddenFill xmlns:a14="http://schemas.microsoft.com/office/drawing/2010/main" xmlns:w="http://schemas.openxmlformats.org/wordprocessingml/2006/main" xmlns:w10="urn:schemas-microsoft-com:office:word" xmlns:v="urn:schemas-microsoft-com:vml" xmlns:o="urn:schemas-microsoft-com:office:office" xmlns:mv="urn:schemas-microsoft-com:mac:vml" xmlns:mo="http://schemas.microsoft.com/office/mac/office/2008/main" xmlns="">
+                                <a14:hiddenFill xmlns="" xmlns:mo="http://schemas.microsoft.com/office/mac/office/2008/main" xmlns:mv="urn:schemas-microsoft-com:mac:vml" xmlns:o="urn:schemas-microsoft-com:office:office" xmlns:v="urn:schemas-microsoft-com:vml" xmlns:w10="urn:schemas-microsoft-com:office:word" xmlns:w="http://schemas.openxmlformats.org/wordprocessingml/2006/main" xmlns:a14="http://schemas.microsoft.com/office/drawing/2010/main">
                                   <a:solidFill>
                                     <a:schemeClr val="accent1"/>
                                   </a:solidFill>
                                 </a14:hiddenFill>
                               </a:ext>
                               <a:ext uri="{91240B29-F687-4f45-9708-019B960494DF}">
-                                <a14:hiddenLine xmlns:a14="http://schemas.microsoft.com/office/drawing/2010/main" xmlns:w="http://schemas.openxmlformats.org/wordprocessingml/2006/main" xmlns:w10="urn:schemas-microsoft-com:office:word" xmlns:v="urn:schemas-microsoft-com:vml" xmlns:o="urn:schemas-microsoft-com:office:office" xmlns:mv="urn:schemas-microsoft-com:mac:vml" xmlns:mo="http://schemas.microsoft.com/office/mac/office/2008/main" xmlns="" w="9525">
+                                <a14:hiddenLine xmlns="" xmlns:mo="http://schemas.microsoft.com/office/mac/office/2008/main" xmlns:mv="urn:schemas-microsoft-com:mac:vml" xmlns:o="urn:schemas-microsoft-com:office:office" xmlns:v="urn:schemas-microsoft-com:vml" xmlns:w10="urn:schemas-microsoft-com:office:word" xmlns:w="http://schemas.openxmlformats.org/wordprocessingml/2006/main" xmlns:a14="http://schemas.microsoft.com/office/drawing/2010/main" w="9525">
                                   <a:solidFill>
                                     <a:schemeClr val="tx1"/>
                                   </a:solidFill>
@@ -3155,7 +3155,7 @@
                                 </a14:hiddenLine>
                               </a:ext>
                               <a:ext uri="{AF507438-7753-43e0-B8FC-AC1667EBCBE1}">
-                                <a14:hiddenEffects xmlns:a14="http://schemas.microsoft.com/office/drawing/2010/main" xmlns:w="http://schemas.openxmlformats.org/wordprocessingml/2006/main" xmlns:w10="urn:schemas-microsoft-com:office:word" xmlns:v="urn:schemas-microsoft-com:vml" xmlns:o="urn:schemas-microsoft-com:office:office" xmlns:mv="urn:schemas-microsoft-com:mac:vml" xmlns:mo="http://schemas.microsoft.com/office/mac/office/2008/main" xmlns="">
+                                <a14:hiddenEffects xmlns="" xmlns:mo="http://schemas.microsoft.com/office/mac/office/2008/main" xmlns:mv="urn:schemas-microsoft-com:mac:vml" xmlns:o="urn:schemas-microsoft-com:office:office" xmlns:v="urn:schemas-microsoft-com:vml" xmlns:w10="urn:schemas-microsoft-com:office:word" xmlns:w="http://schemas.openxmlformats.org/wordprocessingml/2006/main" xmlns:a14="http://schemas.microsoft.com/office/drawing/2010/main">
                                   <a:effectLst>
                                     <a:outerShdw dist="35921" dir="2700000" algn="ctr" rotWithShape="0">
                                       <a:schemeClr val="bg2"/>
@@ -3253,12 +3253,12 @@
                             <a:effectLst/>
                             <a:extLst>
                               <a:ext uri="{909E8E84-426E-40dd-AFC4-6F175D3DCCD1}">
-                                <a14:hiddenFill xmlns:a14="http://schemas.microsoft.com/office/drawing/2010/main" xmlns:w="http://schemas.openxmlformats.org/wordprocessingml/2006/main" xmlns:w10="urn:schemas-microsoft-com:office:word" xmlns:v="urn:schemas-microsoft-com:vml" xmlns:o="urn:schemas-microsoft-com:office:office" xmlns:mv="urn:schemas-microsoft-com:mac:vml" xmlns:mo="http://schemas.microsoft.com/office/mac/office/2008/main" xmlns="">
+                                <a14:hiddenFill xmlns="" xmlns:mo="http://schemas.microsoft.com/office/mac/office/2008/main" xmlns:mv="urn:schemas-microsoft-com:mac:vml" xmlns:o="urn:schemas-microsoft-com:office:office" xmlns:v="urn:schemas-microsoft-com:vml" xmlns:w10="urn:schemas-microsoft-com:office:word" xmlns:w="http://schemas.openxmlformats.org/wordprocessingml/2006/main" xmlns:a14="http://schemas.microsoft.com/office/drawing/2010/main">
                                   <a:noFill/>
                                 </a14:hiddenFill>
                               </a:ext>
                               <a:ext uri="{AF507438-7753-43e0-B8FC-AC1667EBCBE1}">
-                                <a14:hiddenEffects xmlns:a14="http://schemas.microsoft.com/office/drawing/2010/main" xmlns:w="http://schemas.openxmlformats.org/wordprocessingml/2006/main" xmlns:w10="urn:schemas-microsoft-com:office:word" xmlns:v="urn:schemas-microsoft-com:vml" xmlns:o="urn:schemas-microsoft-com:office:office" xmlns:mv="urn:schemas-microsoft-com:mac:vml" xmlns:mo="http://schemas.microsoft.com/office/mac/office/2008/main" xmlns="">
+                                <a14:hiddenEffects xmlns="" xmlns:mo="http://schemas.microsoft.com/office/mac/office/2008/main" xmlns:mv="urn:schemas-microsoft-com:mac:vml" xmlns:o="urn:schemas-microsoft-com:office:office" xmlns:v="urn:schemas-microsoft-com:vml" xmlns:w10="urn:schemas-microsoft-com:office:word" xmlns:w="http://schemas.openxmlformats.org/wordprocessingml/2006/main" xmlns:a14="http://schemas.microsoft.com/office/drawing/2010/main">
                                   <a:effectLst>
                                     <a:outerShdw dist="35921" dir="2700000" algn="ctr" rotWithShape="0">
                                       <a:schemeClr val="bg2"/>
@@ -3290,14 +3290,14 @@
                             <a:effectLst/>
                             <a:extLst>
                               <a:ext uri="{909E8E84-426E-40dd-AFC4-6F175D3DCCD1}">
-                                <a14:hiddenFill xmlns:a14="http://schemas.microsoft.com/office/drawing/2010/main" xmlns:w="http://schemas.openxmlformats.org/wordprocessingml/2006/main" xmlns:w10="urn:schemas-microsoft-com:office:word" xmlns:v="urn:schemas-microsoft-com:vml" xmlns:o="urn:schemas-microsoft-com:office:office" xmlns:mv="urn:schemas-microsoft-com:mac:vml" xmlns:mo="http://schemas.microsoft.com/office/mac/office/2008/main" xmlns="">
+                                <a14:hiddenFill xmlns="" xmlns:mo="http://schemas.microsoft.com/office/mac/office/2008/main" xmlns:mv="urn:schemas-microsoft-com:mac:vml" xmlns:o="urn:schemas-microsoft-com:office:office" xmlns:v="urn:schemas-microsoft-com:vml" xmlns:w10="urn:schemas-microsoft-com:office:word" xmlns:w="http://schemas.openxmlformats.org/wordprocessingml/2006/main" xmlns:a14="http://schemas.microsoft.com/office/drawing/2010/main">
                                   <a:solidFill>
                                     <a:schemeClr val="accent1"/>
                                   </a:solidFill>
                                 </a14:hiddenFill>
                               </a:ext>
                               <a:ext uri="{91240B29-F687-4f45-9708-019B960494DF}">
-                                <a14:hiddenLine xmlns:a14="http://schemas.microsoft.com/office/drawing/2010/main" xmlns:w="http://schemas.openxmlformats.org/wordprocessingml/2006/main" xmlns:w10="urn:schemas-microsoft-com:office:word" xmlns:v="urn:schemas-microsoft-com:vml" xmlns:o="urn:schemas-microsoft-com:office:office" xmlns:mv="urn:schemas-microsoft-com:mac:vml" xmlns:mo="http://schemas.microsoft.com/office/mac/office/2008/main" xmlns="" w="9525">
+                                <a14:hiddenLine xmlns="" xmlns:mo="http://schemas.microsoft.com/office/mac/office/2008/main" xmlns:mv="urn:schemas-microsoft-com:mac:vml" xmlns:o="urn:schemas-microsoft-com:office:office" xmlns:v="urn:schemas-microsoft-com:vml" xmlns:w10="urn:schemas-microsoft-com:office:word" xmlns:w="http://schemas.openxmlformats.org/wordprocessingml/2006/main" xmlns:a14="http://schemas.microsoft.com/office/drawing/2010/main" w="9525">
                                   <a:solidFill>
                                     <a:schemeClr val="tx1"/>
                                   </a:solidFill>
@@ -3307,7 +3307,7 @@
                                 </a14:hiddenLine>
                               </a:ext>
                               <a:ext uri="{AF507438-7753-43e0-B8FC-AC1667EBCBE1}">
-                                <a14:hiddenEffects xmlns:a14="http://schemas.microsoft.com/office/drawing/2010/main" xmlns:w="http://schemas.openxmlformats.org/wordprocessingml/2006/main" xmlns:w10="urn:schemas-microsoft-com:office:word" xmlns:v="urn:schemas-microsoft-com:vml" xmlns:o="urn:schemas-microsoft-com:office:office" xmlns:mv="urn:schemas-microsoft-com:mac:vml" xmlns:mo="http://schemas.microsoft.com/office/mac/office/2008/main" xmlns="">
+                                <a14:hiddenEffects xmlns="" xmlns:mo="http://schemas.microsoft.com/office/mac/office/2008/main" xmlns:mv="urn:schemas-microsoft-com:mac:vml" xmlns:o="urn:schemas-microsoft-com:office:office" xmlns:v="urn:schemas-microsoft-com:vml" xmlns:w10="urn:schemas-microsoft-com:office:word" xmlns:w="http://schemas.openxmlformats.org/wordprocessingml/2006/main" xmlns:a14="http://schemas.microsoft.com/office/drawing/2010/main">
                                   <a:effectLst>
                                     <a:outerShdw dist="35921" dir="2700000" algn="ctr" rotWithShape="0">
                                       <a:schemeClr val="bg2"/>
@@ -3386,14 +3386,14 @@
                             <a:effectLst/>
                             <a:extLst>
                               <a:ext uri="{909E8E84-426E-40dd-AFC4-6F175D3DCCD1}">
-                                <a14:hiddenFill xmlns:a14="http://schemas.microsoft.com/office/drawing/2010/main" xmlns:w="http://schemas.openxmlformats.org/wordprocessingml/2006/main" xmlns:w10="urn:schemas-microsoft-com:office:word" xmlns:v="urn:schemas-microsoft-com:vml" xmlns:o="urn:schemas-microsoft-com:office:office" xmlns:mv="urn:schemas-microsoft-com:mac:vml" xmlns:mo="http://schemas.microsoft.com/office/mac/office/2008/main" xmlns="">
+                                <a14:hiddenFill xmlns="" xmlns:mo="http://schemas.microsoft.com/office/mac/office/2008/main" xmlns:mv="urn:schemas-microsoft-com:mac:vml" xmlns:o="urn:schemas-microsoft-com:office:office" xmlns:v="urn:schemas-microsoft-com:vml" xmlns:w10="urn:schemas-microsoft-com:office:word" xmlns:w="http://schemas.openxmlformats.org/wordprocessingml/2006/main" xmlns:a14="http://schemas.microsoft.com/office/drawing/2010/main">
                                   <a:solidFill>
                                     <a:schemeClr val="accent1"/>
                                   </a:solidFill>
                                 </a14:hiddenFill>
                               </a:ext>
                               <a:ext uri="{91240B29-F687-4f45-9708-019B960494DF}">
-                                <a14:hiddenLine xmlns:a14="http://schemas.microsoft.com/office/drawing/2010/main" xmlns:w="http://schemas.openxmlformats.org/wordprocessingml/2006/main" xmlns:w10="urn:schemas-microsoft-com:office:word" xmlns:v="urn:schemas-microsoft-com:vml" xmlns:o="urn:schemas-microsoft-com:office:office" xmlns:mv="urn:schemas-microsoft-com:mac:vml" xmlns:mo="http://schemas.microsoft.com/office/mac/office/2008/main" xmlns="" w="9525">
+                                <a14:hiddenLine xmlns="" xmlns:mo="http://schemas.microsoft.com/office/mac/office/2008/main" xmlns:mv="urn:schemas-microsoft-com:mac:vml" xmlns:o="urn:schemas-microsoft-com:office:office" xmlns:v="urn:schemas-microsoft-com:vml" xmlns:w10="urn:schemas-microsoft-com:office:word" xmlns:w="http://schemas.openxmlformats.org/wordprocessingml/2006/main" xmlns:a14="http://schemas.microsoft.com/office/drawing/2010/main" w="9525">
                                   <a:solidFill>
                                     <a:schemeClr val="tx1"/>
                                   </a:solidFill>
@@ -3403,7 +3403,7 @@
                                 </a14:hiddenLine>
                               </a:ext>
                               <a:ext uri="{AF507438-7753-43e0-B8FC-AC1667EBCBE1}">
-                                <a14:hiddenEffects xmlns:a14="http://schemas.microsoft.com/office/drawing/2010/main" xmlns:w="http://schemas.openxmlformats.org/wordprocessingml/2006/main" xmlns:w10="urn:schemas-microsoft-com:office:word" xmlns:v="urn:schemas-microsoft-com:vml" xmlns:o="urn:schemas-microsoft-com:office:office" xmlns:mv="urn:schemas-microsoft-com:mac:vml" xmlns:mo="http://schemas.microsoft.com/office/mac/office/2008/main" xmlns="">
+                                <a14:hiddenEffects xmlns="" xmlns:mo="http://schemas.microsoft.com/office/mac/office/2008/main" xmlns:mv="urn:schemas-microsoft-com:mac:vml" xmlns:o="urn:schemas-microsoft-com:office:office" xmlns:v="urn:schemas-microsoft-com:vml" xmlns:w10="urn:schemas-microsoft-com:office:word" xmlns:w="http://schemas.openxmlformats.org/wordprocessingml/2006/main" xmlns:a14="http://schemas.microsoft.com/office/drawing/2010/main">
                                   <a:effectLst>
                                     <a:outerShdw dist="35921" dir="2700000" algn="ctr" rotWithShape="0">
                                       <a:schemeClr val="bg2"/>
@@ -3425,7 +3425,6 @@
                                     <w:szCs w:val="20"/>
                                   </w:rPr>
                                 </w:pPr>
-                                <w:proofErr w:type="spellStart"/>
                                 <w:r>
                                   <w:rPr>
                                     <w:rFonts w:ascii="Arial" w:hAnsi="Arial" w:cstheme="minorBidi"/>
@@ -3434,31 +3433,8 @@
                                     <w:sz w:val="20"/>
                                     <w:szCs w:val="20"/>
                                   </w:rPr>
-                                  <w:t>Strip</w:t>
+                                  <w:t>Strip readout</w:t>
                                 </w:r>
-                                <w:proofErr w:type="spellEnd"/>
-                                <w:r>
-                                  <w:rPr>
-                                    <w:rFonts w:ascii="Arial" w:hAnsi="Arial" w:cstheme="minorBidi"/>
-                                    <w:color w:val="000000" w:themeColor="text1"/>
-                                    <w:kern w:val="24"/>
-                                    <w:sz w:val="20"/>
-                                    <w:szCs w:val="20"/>
-                                  </w:rPr>
-                                  <w:t xml:space="preserve"> </w:t>
-                                </w:r>
-                                <w:proofErr w:type="spellStart"/>
-                                <w:r>
-                                  <w:rPr>
-                                    <w:rFonts w:ascii="Arial" w:hAnsi="Arial" w:cstheme="minorBidi"/>
-                                    <w:color w:val="000000" w:themeColor="text1"/>
-                                    <w:kern w:val="24"/>
-                                    <w:sz w:val="20"/>
-                                    <w:szCs w:val="20"/>
-                                  </w:rPr>
-                                  <w:t>readout</w:t>
-                                </w:r>
-                                <w:proofErr w:type="spellEnd"/>
                               </w:p>
                             </w:txbxContent>
                           </wps:txbx>
@@ -3486,14 +3462,14 @@
                             <a:effectLst/>
                             <a:extLst>
                               <a:ext uri="{909E8E84-426E-40dd-AFC4-6F175D3DCCD1}">
-                                <a14:hiddenFill xmlns:a14="http://schemas.microsoft.com/office/drawing/2010/main" xmlns:w="http://schemas.openxmlformats.org/wordprocessingml/2006/main" xmlns:w10="urn:schemas-microsoft-com:office:word" xmlns:v="urn:schemas-microsoft-com:vml" xmlns:o="urn:schemas-microsoft-com:office:office" xmlns:mv="urn:schemas-microsoft-com:mac:vml" xmlns:mo="http://schemas.microsoft.com/office/mac/office/2008/main" xmlns="">
+                                <a14:hiddenFill xmlns="" xmlns:mo="http://schemas.microsoft.com/office/mac/office/2008/main" xmlns:mv="urn:schemas-microsoft-com:mac:vml" xmlns:o="urn:schemas-microsoft-com:office:office" xmlns:v="urn:schemas-microsoft-com:vml" xmlns:w10="urn:schemas-microsoft-com:office:word" xmlns:w="http://schemas.openxmlformats.org/wordprocessingml/2006/main" xmlns:a14="http://schemas.microsoft.com/office/drawing/2010/main">
                                   <a:solidFill>
                                     <a:schemeClr val="accent1"/>
                                   </a:solidFill>
                                 </a14:hiddenFill>
                               </a:ext>
                               <a:ext uri="{91240B29-F687-4f45-9708-019B960494DF}">
-                                <a14:hiddenLine xmlns:a14="http://schemas.microsoft.com/office/drawing/2010/main" xmlns:w="http://schemas.openxmlformats.org/wordprocessingml/2006/main" xmlns:w10="urn:schemas-microsoft-com:office:word" xmlns:v="urn:schemas-microsoft-com:vml" xmlns:o="urn:schemas-microsoft-com:office:office" xmlns:mv="urn:schemas-microsoft-com:mac:vml" xmlns:mo="http://schemas.microsoft.com/office/mac/office/2008/main" xmlns="" w="9525">
+                                <a14:hiddenLine xmlns="" xmlns:mo="http://schemas.microsoft.com/office/mac/office/2008/main" xmlns:mv="urn:schemas-microsoft-com:mac:vml" xmlns:o="urn:schemas-microsoft-com:office:office" xmlns:v="urn:schemas-microsoft-com:vml" xmlns:w10="urn:schemas-microsoft-com:office:word" xmlns:w="http://schemas.openxmlformats.org/wordprocessingml/2006/main" xmlns:a14="http://schemas.microsoft.com/office/drawing/2010/main" w="9525">
                                   <a:solidFill>
                                     <a:schemeClr val="tx1"/>
                                   </a:solidFill>
@@ -3503,7 +3479,7 @@
                                 </a14:hiddenLine>
                               </a:ext>
                               <a:ext uri="{AF507438-7753-43e0-B8FC-AC1667EBCBE1}">
-                                <a14:hiddenEffects xmlns:a14="http://schemas.microsoft.com/office/drawing/2010/main" xmlns:w="http://schemas.openxmlformats.org/wordprocessingml/2006/main" xmlns:w10="urn:schemas-microsoft-com:office:word" xmlns:v="urn:schemas-microsoft-com:vml" xmlns:o="urn:schemas-microsoft-com:office:office" xmlns:mv="urn:schemas-microsoft-com:mac:vml" xmlns:mo="http://schemas.microsoft.com/office/mac/office/2008/main" xmlns="">
+                                <a14:hiddenEffects xmlns="" xmlns:mo="http://schemas.microsoft.com/office/mac/office/2008/main" xmlns:mv="urn:schemas-microsoft-com:mac:vml" xmlns:o="urn:schemas-microsoft-com:office:office" xmlns:v="urn:schemas-microsoft-com:vml" xmlns:w10="urn:schemas-microsoft-com:office:word" xmlns:w="http://schemas.openxmlformats.org/wordprocessingml/2006/main" xmlns:a14="http://schemas.microsoft.com/office/drawing/2010/main">
                                   <a:effectLst>
                                     <a:outerShdw dist="35921" dir="2700000" algn="ctr" rotWithShape="0">
                                       <a:schemeClr val="bg2"/>
@@ -3564,14 +3540,14 @@
                             <a:effectLst/>
                             <a:extLst>
                               <a:ext uri="{909E8E84-426E-40dd-AFC4-6F175D3DCCD1}">
-                                <a14:hiddenFill xmlns:a14="http://schemas.microsoft.com/office/drawing/2010/main" xmlns:w="http://schemas.openxmlformats.org/wordprocessingml/2006/main" xmlns:w10="urn:schemas-microsoft-com:office:word" xmlns:v="urn:schemas-microsoft-com:vml" xmlns:o="urn:schemas-microsoft-com:office:office" xmlns:mv="urn:schemas-microsoft-com:mac:vml" xmlns:mo="http://schemas.microsoft.com/office/mac/office/2008/main" xmlns="">
+                                <a14:hiddenFill xmlns="" xmlns:mo="http://schemas.microsoft.com/office/mac/office/2008/main" xmlns:mv="urn:schemas-microsoft-com:mac:vml" xmlns:o="urn:schemas-microsoft-com:office:office" xmlns:v="urn:schemas-microsoft-com:vml" xmlns:w10="urn:schemas-microsoft-com:office:word" xmlns:w="http://schemas.openxmlformats.org/wordprocessingml/2006/main" xmlns:a14="http://schemas.microsoft.com/office/drawing/2010/main">
                                   <a:solidFill>
                                     <a:schemeClr val="accent1"/>
                                   </a:solidFill>
                                 </a14:hiddenFill>
                               </a:ext>
                               <a:ext uri="{91240B29-F687-4f45-9708-019B960494DF}">
-                                <a14:hiddenLine xmlns:a14="http://schemas.microsoft.com/office/drawing/2010/main" xmlns:w="http://schemas.openxmlformats.org/wordprocessingml/2006/main" xmlns:w10="urn:schemas-microsoft-com:office:word" xmlns:v="urn:schemas-microsoft-com:vml" xmlns:o="urn:schemas-microsoft-com:office:office" xmlns:mv="urn:schemas-microsoft-com:mac:vml" xmlns:mo="http://schemas.microsoft.com/office/mac/office/2008/main" xmlns="" w="9525">
+                                <a14:hiddenLine xmlns="" xmlns:mo="http://schemas.microsoft.com/office/mac/office/2008/main" xmlns:mv="urn:schemas-microsoft-com:mac:vml" xmlns:o="urn:schemas-microsoft-com:office:office" xmlns:v="urn:schemas-microsoft-com:vml" xmlns:w10="urn:schemas-microsoft-com:office:word" xmlns:w="http://schemas.openxmlformats.org/wordprocessingml/2006/main" xmlns:a14="http://schemas.microsoft.com/office/drawing/2010/main" w="9525">
                                   <a:solidFill>
                                     <a:schemeClr val="tx1"/>
                                   </a:solidFill>
@@ -3581,7 +3557,7 @@
                                 </a14:hiddenLine>
                               </a:ext>
                               <a:ext uri="{AF507438-7753-43e0-B8FC-AC1667EBCBE1}">
-                                <a14:hiddenEffects xmlns:a14="http://schemas.microsoft.com/office/drawing/2010/main" xmlns:w="http://schemas.openxmlformats.org/wordprocessingml/2006/main" xmlns:w10="urn:schemas-microsoft-com:office:word" xmlns:v="urn:schemas-microsoft-com:vml" xmlns:o="urn:schemas-microsoft-com:office:office" xmlns:mv="urn:schemas-microsoft-com:mac:vml" xmlns:mo="http://schemas.microsoft.com/office/mac/office/2008/main" xmlns="">
+                                <a14:hiddenEffects xmlns="" xmlns:mo="http://schemas.microsoft.com/office/mac/office/2008/main" xmlns:mv="urn:schemas-microsoft-com:mac:vml" xmlns:o="urn:schemas-microsoft-com:office:office" xmlns:v="urn:schemas-microsoft-com:vml" xmlns:w10="urn:schemas-microsoft-com:office:word" xmlns:w="http://schemas.openxmlformats.org/wordprocessingml/2006/main" xmlns:a14="http://schemas.microsoft.com/office/drawing/2010/main">
                                   <a:effectLst>
                                     <a:outerShdw dist="35921" dir="2700000" algn="ctr" rotWithShape="0">
                                       <a:schemeClr val="bg2"/>
@@ -3599,7 +3575,6 @@
                                   <w:spacing w:before="0" w:beforeAutospacing="0" w:after="0" w:afterAutospacing="0"/>
                                   <w:textAlignment w:val="baseline"/>
                                 </w:pPr>
-                                <w:proofErr w:type="spellStart"/>
                                 <w:r>
                                   <w:rPr>
                                     <w:rFonts w:ascii="Arial" w:hAnsi="Arial" w:cstheme="minorBidi"/>
@@ -3612,7 +3587,6 @@
                                   </w:rPr>
                                   <w:t>Mesh</w:t>
                                 </w:r>
-                                <w:proofErr w:type="spellEnd"/>
                                 <w:r>
                                   <w:rPr>
                                     <w:rFonts w:ascii="Arial" w:hAnsi="Arial" w:cstheme="minorBidi"/>
@@ -3669,7 +3643,7 @@
                             <a:effectLst/>
                             <a:extLst>
                               <a:ext uri="{AF507438-7753-43e0-B8FC-AC1667EBCBE1}">
-                                <a14:hiddenEffects xmlns:a14="http://schemas.microsoft.com/office/drawing/2010/main" xmlns:w="http://schemas.openxmlformats.org/wordprocessingml/2006/main" xmlns:w10="urn:schemas-microsoft-com:office:word" xmlns:v="urn:schemas-microsoft-com:vml" xmlns:o="urn:schemas-microsoft-com:office:office" xmlns:mv="urn:schemas-microsoft-com:mac:vml" xmlns:mo="http://schemas.microsoft.com/office/mac/office/2008/main" xmlns="">
+                                <a14:hiddenEffects xmlns="" xmlns:mo="http://schemas.microsoft.com/office/mac/office/2008/main" xmlns:mv="urn:schemas-microsoft-com:mac:vml" xmlns:o="urn:schemas-microsoft-com:office:office" xmlns:v="urn:schemas-microsoft-com:vml" xmlns:w10="urn:schemas-microsoft-com:office:word" xmlns:w="http://schemas.openxmlformats.org/wordprocessingml/2006/main" xmlns:a14="http://schemas.microsoft.com/office/drawing/2010/main">
                                   <a:effectLst>
                                     <a:outerShdw dist="35921" dir="2700000" algn="ctr" rotWithShape="0">
                                       <a:schemeClr val="bg2"/>
@@ -3717,12 +3691,12 @@
                               <a:effectLst/>
                               <a:extLst>
                                 <a:ext uri="{909E8E84-426E-40dd-AFC4-6F175D3DCCD1}">
-                                  <a14:hiddenFill xmlns:a14="http://schemas.microsoft.com/office/drawing/2010/main" xmlns:w="http://schemas.openxmlformats.org/wordprocessingml/2006/main" xmlns:w10="urn:schemas-microsoft-com:office:word" xmlns:v="urn:schemas-microsoft-com:vml" xmlns:o="urn:schemas-microsoft-com:office:office" xmlns:mv="urn:schemas-microsoft-com:mac:vml" xmlns:mo="http://schemas.microsoft.com/office/mac/office/2008/main" xmlns="">
+                                  <a14:hiddenFill xmlns="" xmlns:mo="http://schemas.microsoft.com/office/mac/office/2008/main" xmlns:mv="urn:schemas-microsoft-com:mac:vml" xmlns:o="urn:schemas-microsoft-com:office:office" xmlns:v="urn:schemas-microsoft-com:vml" xmlns:w10="urn:schemas-microsoft-com:office:word" xmlns:w="http://schemas.openxmlformats.org/wordprocessingml/2006/main" xmlns:a14="http://schemas.microsoft.com/office/drawing/2010/main">
                                     <a:noFill/>
                                   </a14:hiddenFill>
                                 </a:ext>
                                 <a:ext uri="{AF507438-7753-43e0-B8FC-AC1667EBCBE1}">
-                                  <a14:hiddenEffects xmlns:a14="http://schemas.microsoft.com/office/drawing/2010/main" xmlns:w="http://schemas.openxmlformats.org/wordprocessingml/2006/main" xmlns:w10="urn:schemas-microsoft-com:office:word" xmlns:v="urn:schemas-microsoft-com:vml" xmlns:o="urn:schemas-microsoft-com:office:office" xmlns:mv="urn:schemas-microsoft-com:mac:vml" xmlns:mo="http://schemas.microsoft.com/office/mac/office/2008/main" xmlns="">
+                                  <a14:hiddenEffects xmlns="" xmlns:mo="http://schemas.microsoft.com/office/mac/office/2008/main" xmlns:mv="urn:schemas-microsoft-com:mac:vml" xmlns:o="urn:schemas-microsoft-com:office:office" xmlns:v="urn:schemas-microsoft-com:vml" xmlns:w10="urn:schemas-microsoft-com:office:word" xmlns:w="http://schemas.openxmlformats.org/wordprocessingml/2006/main" xmlns:a14="http://schemas.microsoft.com/office/drawing/2010/main">
                                     <a:effectLst>
                                       <a:outerShdw dist="35921" dir="2700000" algn="ctr" rotWithShape="0">
                                         <a:schemeClr val="bg2"/>
@@ -3770,12 +3744,12 @@
                                 <a:effectLst/>
                                 <a:extLst>
                                   <a:ext uri="{909E8E84-426E-40dd-AFC4-6F175D3DCCD1}">
-                                    <a14:hiddenFill xmlns:a14="http://schemas.microsoft.com/office/drawing/2010/main" xmlns:w="http://schemas.openxmlformats.org/wordprocessingml/2006/main" xmlns:w10="urn:schemas-microsoft-com:office:word" xmlns:v="urn:schemas-microsoft-com:vml" xmlns:o="urn:schemas-microsoft-com:office:office" xmlns:mv="urn:schemas-microsoft-com:mac:vml" xmlns:mo="http://schemas.microsoft.com/office/mac/office/2008/main" xmlns="">
+                                    <a14:hiddenFill xmlns="" xmlns:mo="http://schemas.microsoft.com/office/mac/office/2008/main" xmlns:mv="urn:schemas-microsoft-com:mac:vml" xmlns:o="urn:schemas-microsoft-com:office:office" xmlns:v="urn:schemas-microsoft-com:vml" xmlns:w10="urn:schemas-microsoft-com:office:word" xmlns:w="http://schemas.openxmlformats.org/wordprocessingml/2006/main" xmlns:a14="http://schemas.microsoft.com/office/drawing/2010/main">
                                       <a:noFill/>
                                     </a14:hiddenFill>
                                   </a:ext>
                                   <a:ext uri="{AF507438-7753-43e0-B8FC-AC1667EBCBE1}">
-                                    <a14:hiddenEffects xmlns:a14="http://schemas.microsoft.com/office/drawing/2010/main" xmlns:w="http://schemas.openxmlformats.org/wordprocessingml/2006/main" xmlns:w10="urn:schemas-microsoft-com:office:word" xmlns:v="urn:schemas-microsoft-com:vml" xmlns:o="urn:schemas-microsoft-com:office:office" xmlns:mv="urn:schemas-microsoft-com:mac:vml" xmlns:mo="http://schemas.microsoft.com/office/mac/office/2008/main" xmlns="">
+                                    <a14:hiddenEffects xmlns="" xmlns:mo="http://schemas.microsoft.com/office/mac/office/2008/main" xmlns:mv="urn:schemas-microsoft-com:mac:vml" xmlns:o="urn:schemas-microsoft-com:office:office" xmlns:v="urn:schemas-microsoft-com:vml" xmlns:w10="urn:schemas-microsoft-com:office:word" xmlns:w="http://schemas.openxmlformats.org/wordprocessingml/2006/main" xmlns:a14="http://schemas.microsoft.com/office/drawing/2010/main">
                                       <a:effectLst>
                                         <a:outerShdw dist="35921" dir="2700000" algn="ctr" rotWithShape="0">
                                           <a:schemeClr val="bg2"/>
@@ -3816,7 +3790,7 @@
                                 <a:effectLst/>
                                 <a:extLst>
                                   <a:ext uri="{AF507438-7753-43e0-B8FC-AC1667EBCBE1}">
-                                    <a14:hiddenEffects xmlns:a14="http://schemas.microsoft.com/office/drawing/2010/main" xmlns:w="http://schemas.openxmlformats.org/wordprocessingml/2006/main" xmlns:w10="urn:schemas-microsoft-com:office:word" xmlns:v="urn:schemas-microsoft-com:vml" xmlns:o="urn:schemas-microsoft-com:office:office" xmlns:mv="urn:schemas-microsoft-com:mac:vml" xmlns:mo="http://schemas.microsoft.com/office/mac/office/2008/main" xmlns="">
+                                    <a14:hiddenEffects xmlns="" xmlns:mo="http://schemas.microsoft.com/office/mac/office/2008/main" xmlns:mv="urn:schemas-microsoft-com:mac:vml" xmlns:o="urn:schemas-microsoft-com:office:office" xmlns:v="urn:schemas-microsoft-com:vml" xmlns:w10="urn:schemas-microsoft-com:office:word" xmlns:w="http://schemas.openxmlformats.org/wordprocessingml/2006/main" xmlns:a14="http://schemas.microsoft.com/office/drawing/2010/main">
                                       <a:effectLst>
                                         <a:outerShdw dist="35921" dir="2700000" algn="ctr" rotWithShape="0">
                                           <a:schemeClr val="bg2"/>
@@ -3851,12 +3825,12 @@
                                 <a:effectLst/>
                                 <a:extLst>
                                   <a:ext uri="{909E8E84-426E-40dd-AFC4-6F175D3DCCD1}">
-                                    <a14:hiddenFill xmlns:a14="http://schemas.microsoft.com/office/drawing/2010/main" xmlns:w="http://schemas.openxmlformats.org/wordprocessingml/2006/main" xmlns:w10="urn:schemas-microsoft-com:office:word" xmlns:v="urn:schemas-microsoft-com:vml" xmlns:o="urn:schemas-microsoft-com:office:office" xmlns:mv="urn:schemas-microsoft-com:mac:vml" xmlns:mo="http://schemas.microsoft.com/office/mac/office/2008/main" xmlns="">
+                                    <a14:hiddenFill xmlns="" xmlns:mo="http://schemas.microsoft.com/office/mac/office/2008/main" xmlns:mv="urn:schemas-microsoft-com:mac:vml" xmlns:o="urn:schemas-microsoft-com:office:office" xmlns:v="urn:schemas-microsoft-com:vml" xmlns:w10="urn:schemas-microsoft-com:office:word" xmlns:w="http://schemas.openxmlformats.org/wordprocessingml/2006/main" xmlns:a14="http://schemas.microsoft.com/office/drawing/2010/main">
                                       <a:noFill/>
                                     </a14:hiddenFill>
                                   </a:ext>
                                   <a:ext uri="{AF507438-7753-43e0-B8FC-AC1667EBCBE1}">
-                                    <a14:hiddenEffects xmlns:a14="http://schemas.microsoft.com/office/drawing/2010/main" xmlns:w="http://schemas.openxmlformats.org/wordprocessingml/2006/main" xmlns:w10="urn:schemas-microsoft-com:office:word" xmlns:v="urn:schemas-microsoft-com:vml" xmlns:o="urn:schemas-microsoft-com:office:office" xmlns:mv="urn:schemas-microsoft-com:mac:vml" xmlns:mo="http://schemas.microsoft.com/office/mac/office/2008/main" xmlns="">
+                                    <a14:hiddenEffects xmlns="" xmlns:mo="http://schemas.microsoft.com/office/mac/office/2008/main" xmlns:mv="urn:schemas-microsoft-com:mac:vml" xmlns:o="urn:schemas-microsoft-com:office:office" xmlns:v="urn:schemas-microsoft-com:vml" xmlns:w10="urn:schemas-microsoft-com:office:word" xmlns:w="http://schemas.openxmlformats.org/wordprocessingml/2006/main" xmlns:a14="http://schemas.microsoft.com/office/drawing/2010/main">
                                       <a:effectLst>
                                         <a:outerShdw dist="35921" dir="2700000" algn="ctr" rotWithShape="0">
                                           <a:schemeClr val="bg2"/>
@@ -3891,12 +3865,12 @@
                                 <a:effectLst/>
                                 <a:extLst>
                                   <a:ext uri="{909E8E84-426E-40dd-AFC4-6F175D3DCCD1}">
-                                    <a14:hiddenFill xmlns:a14="http://schemas.microsoft.com/office/drawing/2010/main" xmlns:w="http://schemas.openxmlformats.org/wordprocessingml/2006/main" xmlns:w10="urn:schemas-microsoft-com:office:word" xmlns:v="urn:schemas-microsoft-com:vml" xmlns:o="urn:schemas-microsoft-com:office:office" xmlns:mv="urn:schemas-microsoft-com:mac:vml" xmlns:mo="http://schemas.microsoft.com/office/mac/office/2008/main" xmlns="">
+                                    <a14:hiddenFill xmlns="" xmlns:mo="http://schemas.microsoft.com/office/mac/office/2008/main" xmlns:mv="urn:schemas-microsoft-com:mac:vml" xmlns:o="urn:schemas-microsoft-com:office:office" xmlns:v="urn:schemas-microsoft-com:vml" xmlns:w10="urn:schemas-microsoft-com:office:word" xmlns:w="http://schemas.openxmlformats.org/wordprocessingml/2006/main" xmlns:a14="http://schemas.microsoft.com/office/drawing/2010/main">
                                       <a:noFill/>
                                     </a14:hiddenFill>
                                   </a:ext>
                                   <a:ext uri="{AF507438-7753-43e0-B8FC-AC1667EBCBE1}">
-                                    <a14:hiddenEffects xmlns:a14="http://schemas.microsoft.com/office/drawing/2010/main" xmlns:w="http://schemas.openxmlformats.org/wordprocessingml/2006/main" xmlns:w10="urn:schemas-microsoft-com:office:word" xmlns:v="urn:schemas-microsoft-com:vml" xmlns:o="urn:schemas-microsoft-com:office:office" xmlns:mv="urn:schemas-microsoft-com:mac:vml" xmlns:mo="http://schemas.microsoft.com/office/mac/office/2008/main" xmlns="">
+                                    <a14:hiddenEffects xmlns="" xmlns:mo="http://schemas.microsoft.com/office/mac/office/2008/main" xmlns:mv="urn:schemas-microsoft-com:mac:vml" xmlns:o="urn:schemas-microsoft-com:office:office" xmlns:v="urn:schemas-microsoft-com:vml" xmlns:w10="urn:schemas-microsoft-com:office:word" xmlns:w="http://schemas.openxmlformats.org/wordprocessingml/2006/main" xmlns:a14="http://schemas.microsoft.com/office/drawing/2010/main">
                                       <a:effectLst>
                                         <a:outerShdw dist="35921" dir="2700000" algn="ctr" rotWithShape="0">
                                           <a:schemeClr val="bg2"/>
@@ -3931,12 +3905,12 @@
                                 <a:effectLst/>
                                 <a:extLst>
                                   <a:ext uri="{909E8E84-426E-40dd-AFC4-6F175D3DCCD1}">
-                                    <a14:hiddenFill xmlns:a14="http://schemas.microsoft.com/office/drawing/2010/main" xmlns:w="http://schemas.openxmlformats.org/wordprocessingml/2006/main" xmlns:w10="urn:schemas-microsoft-com:office:word" xmlns:v="urn:schemas-microsoft-com:vml" xmlns:o="urn:schemas-microsoft-com:office:office" xmlns:mv="urn:schemas-microsoft-com:mac:vml" xmlns:mo="http://schemas.microsoft.com/office/mac/office/2008/main" xmlns="">
+                                    <a14:hiddenFill xmlns="" xmlns:mo="http://schemas.microsoft.com/office/mac/office/2008/main" xmlns:mv="urn:schemas-microsoft-com:mac:vml" xmlns:o="urn:schemas-microsoft-com:office:office" xmlns:v="urn:schemas-microsoft-com:vml" xmlns:w10="urn:schemas-microsoft-com:office:word" xmlns:w="http://schemas.openxmlformats.org/wordprocessingml/2006/main" xmlns:a14="http://schemas.microsoft.com/office/drawing/2010/main">
                                       <a:noFill/>
                                     </a14:hiddenFill>
                                   </a:ext>
                                   <a:ext uri="{AF507438-7753-43e0-B8FC-AC1667EBCBE1}">
-                                    <a14:hiddenEffects xmlns:a14="http://schemas.microsoft.com/office/drawing/2010/main" xmlns:w="http://schemas.openxmlformats.org/wordprocessingml/2006/main" xmlns:w10="urn:schemas-microsoft-com:office:word" xmlns:v="urn:schemas-microsoft-com:vml" xmlns:o="urn:schemas-microsoft-com:office:office" xmlns:mv="urn:schemas-microsoft-com:mac:vml" xmlns:mo="http://schemas.microsoft.com/office/mac/office/2008/main" xmlns="">
+                                    <a14:hiddenEffects xmlns="" xmlns:mo="http://schemas.microsoft.com/office/mac/office/2008/main" xmlns:mv="urn:schemas-microsoft-com:mac:vml" xmlns:o="urn:schemas-microsoft-com:office:office" xmlns:v="urn:schemas-microsoft-com:vml" xmlns:w10="urn:schemas-microsoft-com:office:word" xmlns:w="http://schemas.openxmlformats.org/wordprocessingml/2006/main" xmlns:a14="http://schemas.microsoft.com/office/drawing/2010/main">
                                       <a:effectLst>
                                         <a:outerShdw dist="35921" dir="2700000" algn="ctr" rotWithShape="0">
                                           <a:schemeClr val="bg2"/>
@@ -3971,12 +3945,12 @@
                                 <a:effectLst/>
                                 <a:extLst>
                                   <a:ext uri="{909E8E84-426E-40dd-AFC4-6F175D3DCCD1}">
-                                    <a14:hiddenFill xmlns:a14="http://schemas.microsoft.com/office/drawing/2010/main" xmlns:w="http://schemas.openxmlformats.org/wordprocessingml/2006/main" xmlns:w10="urn:schemas-microsoft-com:office:word" xmlns:v="urn:schemas-microsoft-com:vml" xmlns:o="urn:schemas-microsoft-com:office:office" xmlns:mv="urn:schemas-microsoft-com:mac:vml" xmlns:mo="http://schemas.microsoft.com/office/mac/office/2008/main" xmlns="">
+                                    <a14:hiddenFill xmlns="" xmlns:mo="http://schemas.microsoft.com/office/mac/office/2008/main" xmlns:mv="urn:schemas-microsoft-com:mac:vml" xmlns:o="urn:schemas-microsoft-com:office:office" xmlns:v="urn:schemas-microsoft-com:vml" xmlns:w10="urn:schemas-microsoft-com:office:word" xmlns:w="http://schemas.openxmlformats.org/wordprocessingml/2006/main" xmlns:a14="http://schemas.microsoft.com/office/drawing/2010/main">
                                       <a:noFill/>
                                     </a14:hiddenFill>
                                   </a:ext>
                                   <a:ext uri="{AF507438-7753-43e0-B8FC-AC1667EBCBE1}">
-                                    <a14:hiddenEffects xmlns:a14="http://schemas.microsoft.com/office/drawing/2010/main" xmlns:w="http://schemas.openxmlformats.org/wordprocessingml/2006/main" xmlns:w10="urn:schemas-microsoft-com:office:word" xmlns:v="urn:schemas-microsoft-com:vml" xmlns:o="urn:schemas-microsoft-com:office:office" xmlns:mv="urn:schemas-microsoft-com:mac:vml" xmlns:mo="http://schemas.microsoft.com/office/mac/office/2008/main" xmlns="">
+                                    <a14:hiddenEffects xmlns="" xmlns:mo="http://schemas.microsoft.com/office/mac/office/2008/main" xmlns:mv="urn:schemas-microsoft-com:mac:vml" xmlns:o="urn:schemas-microsoft-com:office:office" xmlns:v="urn:schemas-microsoft-com:vml" xmlns:w10="urn:schemas-microsoft-com:office:word" xmlns:w="http://schemas.openxmlformats.org/wordprocessingml/2006/main" xmlns:a14="http://schemas.microsoft.com/office/drawing/2010/main">
                                       <a:effectLst>
                                         <a:outerShdw dist="35921" dir="2700000" algn="ctr" rotWithShape="0">
                                           <a:schemeClr val="bg2"/>
@@ -4011,12 +3985,12 @@
                                 <a:effectLst/>
                                 <a:extLst>
                                   <a:ext uri="{909E8E84-426E-40dd-AFC4-6F175D3DCCD1}">
-                                    <a14:hiddenFill xmlns:a14="http://schemas.microsoft.com/office/drawing/2010/main" xmlns:w="http://schemas.openxmlformats.org/wordprocessingml/2006/main" xmlns:w10="urn:schemas-microsoft-com:office:word" xmlns:v="urn:schemas-microsoft-com:vml" xmlns:o="urn:schemas-microsoft-com:office:office" xmlns:mv="urn:schemas-microsoft-com:mac:vml" xmlns:mo="http://schemas.microsoft.com/office/mac/office/2008/main" xmlns="">
+                                    <a14:hiddenFill xmlns="" xmlns:mo="http://schemas.microsoft.com/office/mac/office/2008/main" xmlns:mv="urn:schemas-microsoft-com:mac:vml" xmlns:o="urn:schemas-microsoft-com:office:office" xmlns:v="urn:schemas-microsoft-com:vml" xmlns:w10="urn:schemas-microsoft-com:office:word" xmlns:w="http://schemas.openxmlformats.org/wordprocessingml/2006/main" xmlns:a14="http://schemas.microsoft.com/office/drawing/2010/main">
                                       <a:noFill/>
                                     </a14:hiddenFill>
                                   </a:ext>
                                   <a:ext uri="{AF507438-7753-43e0-B8FC-AC1667EBCBE1}">
-                                    <a14:hiddenEffects xmlns:a14="http://schemas.microsoft.com/office/drawing/2010/main" xmlns:w="http://schemas.openxmlformats.org/wordprocessingml/2006/main" xmlns:w10="urn:schemas-microsoft-com:office:word" xmlns:v="urn:schemas-microsoft-com:vml" xmlns:o="urn:schemas-microsoft-com:office:office" xmlns:mv="urn:schemas-microsoft-com:mac:vml" xmlns:mo="http://schemas.microsoft.com/office/mac/office/2008/main" xmlns="">
+                                    <a14:hiddenEffects xmlns="" xmlns:mo="http://schemas.microsoft.com/office/mac/office/2008/main" xmlns:mv="urn:schemas-microsoft-com:mac:vml" xmlns:o="urn:schemas-microsoft-com:office:office" xmlns:v="urn:schemas-microsoft-com:vml" xmlns:w10="urn:schemas-microsoft-com:office:word" xmlns:w="http://schemas.openxmlformats.org/wordprocessingml/2006/main" xmlns:a14="http://schemas.microsoft.com/office/drawing/2010/main">
                                       <a:effectLst>
                                         <a:outerShdw dist="35921" dir="2700000" algn="ctr" rotWithShape="0">
                                           <a:schemeClr val="bg2"/>
@@ -4053,12 +4027,12 @@
                             <a:effectLst/>
                             <a:extLst>
                               <a:ext uri="{909E8E84-426E-40dd-AFC4-6F175D3DCCD1}">
-                                <a14:hiddenFill xmlns:a14="http://schemas.microsoft.com/office/drawing/2010/main" xmlns:w="http://schemas.openxmlformats.org/wordprocessingml/2006/main" xmlns:w10="urn:schemas-microsoft-com:office:word" xmlns:v="urn:schemas-microsoft-com:vml" xmlns:o="urn:schemas-microsoft-com:office:office" xmlns:mv="urn:schemas-microsoft-com:mac:vml" xmlns:mo="http://schemas.microsoft.com/office/mac/office/2008/main" xmlns="">
+                                <a14:hiddenFill xmlns="" xmlns:mo="http://schemas.microsoft.com/office/mac/office/2008/main" xmlns:mv="urn:schemas-microsoft-com:mac:vml" xmlns:o="urn:schemas-microsoft-com:office:office" xmlns:v="urn:schemas-microsoft-com:vml" xmlns:w10="urn:schemas-microsoft-com:office:word" xmlns:w="http://schemas.openxmlformats.org/wordprocessingml/2006/main" xmlns:a14="http://schemas.microsoft.com/office/drawing/2010/main">
                                   <a:noFill/>
                                 </a14:hiddenFill>
                               </a:ext>
                               <a:ext uri="{AF507438-7753-43e0-B8FC-AC1667EBCBE1}">
-                                <a14:hiddenEffects xmlns:a14="http://schemas.microsoft.com/office/drawing/2010/main" xmlns:w="http://schemas.openxmlformats.org/wordprocessingml/2006/main" xmlns:w10="urn:schemas-microsoft-com:office:word" xmlns:v="urn:schemas-microsoft-com:vml" xmlns:o="urn:schemas-microsoft-com:office:office" xmlns:mv="urn:schemas-microsoft-com:mac:vml" xmlns:mo="http://schemas.microsoft.com/office/mac/office/2008/main" xmlns="">
+                                <a14:hiddenEffects xmlns="" xmlns:mo="http://schemas.microsoft.com/office/mac/office/2008/main" xmlns:mv="urn:schemas-microsoft-com:mac:vml" xmlns:o="urn:schemas-microsoft-com:office:office" xmlns:v="urn:schemas-microsoft-com:vml" xmlns:w10="urn:schemas-microsoft-com:office:word" xmlns:w="http://schemas.openxmlformats.org/wordprocessingml/2006/main" xmlns:a14="http://schemas.microsoft.com/office/drawing/2010/main">
                                   <a:effectLst>
                                     <a:outerShdw dist="35921" dir="2700000" algn="ctr" rotWithShape="0">
                                       <a:schemeClr val="bg2"/>
@@ -4153,14 +4127,14 @@
                             <a:effectLst/>
                             <a:extLst>
                               <a:ext uri="{909E8E84-426E-40dd-AFC4-6F175D3DCCD1}">
-                                <a14:hiddenFill xmlns:a14="http://schemas.microsoft.com/office/drawing/2010/main" xmlns:w="http://schemas.openxmlformats.org/wordprocessingml/2006/main" xmlns:w10="urn:schemas-microsoft-com:office:word" xmlns:v="urn:schemas-microsoft-com:vml" xmlns:o="urn:schemas-microsoft-com:office:office" xmlns:mv="urn:schemas-microsoft-com:mac:vml" xmlns:mo="http://schemas.microsoft.com/office/mac/office/2008/main" xmlns="">
+                                <a14:hiddenFill xmlns="" xmlns:mo="http://schemas.microsoft.com/office/mac/office/2008/main" xmlns:mv="urn:schemas-microsoft-com:mac:vml" xmlns:o="urn:schemas-microsoft-com:office:office" xmlns:v="urn:schemas-microsoft-com:vml" xmlns:w10="urn:schemas-microsoft-com:office:word" xmlns:w="http://schemas.openxmlformats.org/wordprocessingml/2006/main" xmlns:a14="http://schemas.microsoft.com/office/drawing/2010/main">
                                   <a:solidFill>
                                     <a:schemeClr val="accent1"/>
                                   </a:solidFill>
                                 </a14:hiddenFill>
                               </a:ext>
                               <a:ext uri="{AF507438-7753-43e0-B8FC-AC1667EBCBE1}">
-                                <a14:hiddenEffects xmlns:a14="http://schemas.microsoft.com/office/drawing/2010/main" xmlns:w="http://schemas.openxmlformats.org/wordprocessingml/2006/main" xmlns:w10="urn:schemas-microsoft-com:office:word" xmlns:v="urn:schemas-microsoft-com:vml" xmlns:o="urn:schemas-microsoft-com:office:office" xmlns:mv="urn:schemas-microsoft-com:mac:vml" xmlns:mo="http://schemas.microsoft.com/office/mac/office/2008/main" xmlns="">
+                                <a14:hiddenEffects xmlns="" xmlns:mo="http://schemas.microsoft.com/office/mac/office/2008/main" xmlns:mv="urn:schemas-microsoft-com:mac:vml" xmlns:o="urn:schemas-microsoft-com:office:office" xmlns:v="urn:schemas-microsoft-com:vml" xmlns:w10="urn:schemas-microsoft-com:office:word" xmlns:w="http://schemas.openxmlformats.org/wordprocessingml/2006/main" xmlns:a14="http://schemas.microsoft.com/office/drawing/2010/main">
                                   <a:effectLst>
                                     <a:outerShdw dist="35921" dir="2700000" algn="ctr" rotWithShape="0">
                                       <a:schemeClr val="bg2"/>
@@ -4245,14 +4219,14 @@
                             <a:effectLst/>
                             <a:extLst>
                               <a:ext uri="{909E8E84-426E-40dd-AFC4-6F175D3DCCD1}">
-                                <a14:hiddenFill xmlns:a14="http://schemas.microsoft.com/office/drawing/2010/main" xmlns:w="http://schemas.openxmlformats.org/wordprocessingml/2006/main" xmlns:w10="urn:schemas-microsoft-com:office:word" xmlns:v="urn:schemas-microsoft-com:vml" xmlns:o="urn:schemas-microsoft-com:office:office" xmlns:mv="urn:schemas-microsoft-com:mac:vml" xmlns:mo="http://schemas.microsoft.com/office/mac/office/2008/main" xmlns="">
+                                <a14:hiddenFill xmlns="" xmlns:mo="http://schemas.microsoft.com/office/mac/office/2008/main" xmlns:mv="urn:schemas-microsoft-com:mac:vml" xmlns:o="urn:schemas-microsoft-com:office:office" xmlns:v="urn:schemas-microsoft-com:vml" xmlns:w10="urn:schemas-microsoft-com:office:word" xmlns:w="http://schemas.openxmlformats.org/wordprocessingml/2006/main" xmlns:a14="http://schemas.microsoft.com/office/drawing/2010/main">
                                   <a:solidFill>
                                     <a:schemeClr val="accent1"/>
                                   </a:solidFill>
                                 </a14:hiddenFill>
                               </a:ext>
                               <a:ext uri="{AF507438-7753-43e0-B8FC-AC1667EBCBE1}">
-                                <a14:hiddenEffects xmlns:a14="http://schemas.microsoft.com/office/drawing/2010/main" xmlns:w="http://schemas.openxmlformats.org/wordprocessingml/2006/main" xmlns:w10="urn:schemas-microsoft-com:office:word" xmlns:v="urn:schemas-microsoft-com:vml" xmlns:o="urn:schemas-microsoft-com:office:office" xmlns:mv="urn:schemas-microsoft-com:mac:vml" xmlns:mo="http://schemas.microsoft.com/office/mac/office/2008/main" xmlns="">
+                                <a14:hiddenEffects xmlns="" xmlns:mo="http://schemas.microsoft.com/office/mac/office/2008/main" xmlns:mv="urn:schemas-microsoft-com:mac:vml" xmlns:o="urn:schemas-microsoft-com:office:office" xmlns:v="urn:schemas-microsoft-com:vml" xmlns:w10="urn:schemas-microsoft-com:office:word" xmlns:w="http://schemas.openxmlformats.org/wordprocessingml/2006/main" xmlns:a14="http://schemas.microsoft.com/office/drawing/2010/main">
                                   <a:effectLst>
                                     <a:outerShdw dist="35921" dir="2700000" algn="ctr" rotWithShape="0">
                                       <a:schemeClr val="bg2"/>
@@ -4317,14 +4291,14 @@
                             <a:effectLst/>
                             <a:extLst>
                               <a:ext uri="{909E8E84-426E-40dd-AFC4-6F175D3DCCD1}">
-                                <a14:hiddenFill xmlns:a14="http://schemas.microsoft.com/office/drawing/2010/main" xmlns:w="http://schemas.openxmlformats.org/wordprocessingml/2006/main" xmlns:w10="urn:schemas-microsoft-com:office:word" xmlns:v="urn:schemas-microsoft-com:vml" xmlns:o="urn:schemas-microsoft-com:office:office" xmlns:mv="urn:schemas-microsoft-com:mac:vml" xmlns:mo="http://schemas.microsoft.com/office/mac/office/2008/main" xmlns="">
+                                <a14:hiddenFill xmlns="" xmlns:mo="http://schemas.microsoft.com/office/mac/office/2008/main" xmlns:mv="urn:schemas-microsoft-com:mac:vml" xmlns:o="urn:schemas-microsoft-com:office:office" xmlns:v="urn:schemas-microsoft-com:vml" xmlns:w10="urn:schemas-microsoft-com:office:word" xmlns:w="http://schemas.openxmlformats.org/wordprocessingml/2006/main" xmlns:a14="http://schemas.microsoft.com/office/drawing/2010/main">
                                   <a:solidFill>
                                     <a:schemeClr val="accent1"/>
                                   </a:solidFill>
                                 </a14:hiddenFill>
                               </a:ext>
                               <a:ext uri="{AF507438-7753-43e0-B8FC-AC1667EBCBE1}">
-                                <a14:hiddenEffects xmlns:a14="http://schemas.microsoft.com/office/drawing/2010/main" xmlns:w="http://schemas.openxmlformats.org/wordprocessingml/2006/main" xmlns:w10="urn:schemas-microsoft-com:office:word" xmlns:v="urn:schemas-microsoft-com:vml" xmlns:o="urn:schemas-microsoft-com:office:office" xmlns:mv="urn:schemas-microsoft-com:mac:vml" xmlns:mo="http://schemas.microsoft.com/office/mac/office/2008/main" xmlns="">
+                                <a14:hiddenEffects xmlns="" xmlns:mo="http://schemas.microsoft.com/office/mac/office/2008/main" xmlns:mv="urn:schemas-microsoft-com:mac:vml" xmlns:o="urn:schemas-microsoft-com:office:office" xmlns:v="urn:schemas-microsoft-com:vml" xmlns:w10="urn:schemas-microsoft-com:office:word" xmlns:w="http://schemas.openxmlformats.org/wordprocessingml/2006/main" xmlns:a14="http://schemas.microsoft.com/office/drawing/2010/main">
                                   <a:effectLst>
                                     <a:outerShdw dist="35921" dir="2700000" algn="ctr" rotWithShape="0">
                                       <a:schemeClr val="bg2"/>
@@ -4409,14 +4383,14 @@
                             <a:effectLst/>
                             <a:extLst>
                               <a:ext uri="{909E8E84-426E-40dd-AFC4-6F175D3DCCD1}">
-                                <a14:hiddenFill xmlns:a14="http://schemas.microsoft.com/office/drawing/2010/main" xmlns:w="http://schemas.openxmlformats.org/wordprocessingml/2006/main" xmlns:w10="urn:schemas-microsoft-com:office:word" xmlns:v="urn:schemas-microsoft-com:vml" xmlns:o="urn:schemas-microsoft-com:office:office" xmlns:mv="urn:schemas-microsoft-com:mac:vml" xmlns:mo="http://schemas.microsoft.com/office/mac/office/2008/main" xmlns="">
+                                <a14:hiddenFill xmlns="" xmlns:mo="http://schemas.microsoft.com/office/mac/office/2008/main" xmlns:mv="urn:schemas-microsoft-com:mac:vml" xmlns:o="urn:schemas-microsoft-com:office:office" xmlns:v="urn:schemas-microsoft-com:vml" xmlns:w10="urn:schemas-microsoft-com:office:word" xmlns:w="http://schemas.openxmlformats.org/wordprocessingml/2006/main" xmlns:a14="http://schemas.microsoft.com/office/drawing/2010/main">
                                   <a:solidFill>
                                     <a:schemeClr val="accent1"/>
                                   </a:solidFill>
                                 </a14:hiddenFill>
                               </a:ext>
                               <a:ext uri="{AF507438-7753-43e0-B8FC-AC1667EBCBE1}">
-                                <a14:hiddenEffects xmlns:a14="http://schemas.microsoft.com/office/drawing/2010/main" xmlns:w="http://schemas.openxmlformats.org/wordprocessingml/2006/main" xmlns:w10="urn:schemas-microsoft-com:office:word" xmlns:v="urn:schemas-microsoft-com:vml" xmlns:o="urn:schemas-microsoft-com:office:office" xmlns:mv="urn:schemas-microsoft-com:mac:vml" xmlns:mo="http://schemas.microsoft.com/office/mac/office/2008/main" xmlns="">
+                                <a14:hiddenEffects xmlns="" xmlns:mo="http://schemas.microsoft.com/office/mac/office/2008/main" xmlns:mv="urn:schemas-microsoft-com:mac:vml" xmlns:o="urn:schemas-microsoft-com:office:office" xmlns:v="urn:schemas-microsoft-com:vml" xmlns:w10="urn:schemas-microsoft-com:office:word" xmlns:w="http://schemas.openxmlformats.org/wordprocessingml/2006/main" xmlns:a14="http://schemas.microsoft.com/office/drawing/2010/main">
                                   <a:effectLst>
                                     <a:outerShdw dist="35921" dir="2700000" algn="ctr" rotWithShape="0">
                                       <a:schemeClr val="bg2"/>
@@ -4501,14 +4475,14 @@
                             <a:effectLst/>
                             <a:extLst>
                               <a:ext uri="{909E8E84-426E-40dd-AFC4-6F175D3DCCD1}">
-                                <a14:hiddenFill xmlns:a14="http://schemas.microsoft.com/office/drawing/2010/main" xmlns:w="http://schemas.openxmlformats.org/wordprocessingml/2006/main" xmlns:w10="urn:schemas-microsoft-com:office:word" xmlns:v="urn:schemas-microsoft-com:vml" xmlns:o="urn:schemas-microsoft-com:office:office" xmlns:mv="urn:schemas-microsoft-com:mac:vml" xmlns:mo="http://schemas.microsoft.com/office/mac/office/2008/main" xmlns="">
+                                <a14:hiddenFill xmlns="" xmlns:mo="http://schemas.microsoft.com/office/mac/office/2008/main" xmlns:mv="urn:schemas-microsoft-com:mac:vml" xmlns:o="urn:schemas-microsoft-com:office:office" xmlns:v="urn:schemas-microsoft-com:vml" xmlns:w10="urn:schemas-microsoft-com:office:word" xmlns:w="http://schemas.openxmlformats.org/wordprocessingml/2006/main" xmlns:a14="http://schemas.microsoft.com/office/drawing/2010/main">
                                   <a:solidFill>
                                     <a:schemeClr val="accent1"/>
                                   </a:solidFill>
                                 </a14:hiddenFill>
                               </a:ext>
                               <a:ext uri="{AF507438-7753-43e0-B8FC-AC1667EBCBE1}">
-                                <a14:hiddenEffects xmlns:a14="http://schemas.microsoft.com/office/drawing/2010/main" xmlns:w="http://schemas.openxmlformats.org/wordprocessingml/2006/main" xmlns:w10="urn:schemas-microsoft-com:office:word" xmlns:v="urn:schemas-microsoft-com:vml" xmlns:o="urn:schemas-microsoft-com:office:office" xmlns:mv="urn:schemas-microsoft-com:mac:vml" xmlns:mo="http://schemas.microsoft.com/office/mac/office/2008/main" xmlns="">
+                                <a14:hiddenEffects xmlns="" xmlns:mo="http://schemas.microsoft.com/office/mac/office/2008/main" xmlns:mv="urn:schemas-microsoft-com:mac:vml" xmlns:o="urn:schemas-microsoft-com:office:office" xmlns:v="urn:schemas-microsoft-com:vml" xmlns:w10="urn:schemas-microsoft-com:office:word" xmlns:w="http://schemas.openxmlformats.org/wordprocessingml/2006/main" xmlns:a14="http://schemas.microsoft.com/office/drawing/2010/main">
                                   <a:effectLst>
                                     <a:outerShdw dist="35921" dir="2700000" algn="ctr" rotWithShape="0">
                                       <a:schemeClr val="bg2"/>
@@ -4583,14 +4557,14 @@
                             <a:effectLst/>
                             <a:extLst>
                               <a:ext uri="{909E8E84-426E-40dd-AFC4-6F175D3DCCD1}">
-                                <a14:hiddenFill xmlns:a14="http://schemas.microsoft.com/office/drawing/2010/main" xmlns:w="http://schemas.openxmlformats.org/wordprocessingml/2006/main" xmlns:w10="urn:schemas-microsoft-com:office:word" xmlns:v="urn:schemas-microsoft-com:vml" xmlns:o="urn:schemas-microsoft-com:office:office" xmlns:mv="urn:schemas-microsoft-com:mac:vml" xmlns:mo="http://schemas.microsoft.com/office/mac/office/2008/main" xmlns="">
+                                <a14:hiddenFill xmlns="" xmlns:mo="http://schemas.microsoft.com/office/mac/office/2008/main" xmlns:mv="urn:schemas-microsoft-com:mac:vml" xmlns:o="urn:schemas-microsoft-com:office:office" xmlns:v="urn:schemas-microsoft-com:vml" xmlns:w10="urn:schemas-microsoft-com:office:word" xmlns:w="http://schemas.openxmlformats.org/wordprocessingml/2006/main" xmlns:a14="http://schemas.microsoft.com/office/drawing/2010/main">
                                   <a:solidFill>
                                     <a:schemeClr val="accent1"/>
                                   </a:solidFill>
                                 </a14:hiddenFill>
                               </a:ext>
                               <a:ext uri="{AF507438-7753-43e0-B8FC-AC1667EBCBE1}">
-                                <a14:hiddenEffects xmlns:a14="http://schemas.microsoft.com/office/drawing/2010/main" xmlns:w="http://schemas.openxmlformats.org/wordprocessingml/2006/main" xmlns:w10="urn:schemas-microsoft-com:office:word" xmlns:v="urn:schemas-microsoft-com:vml" xmlns:o="urn:schemas-microsoft-com:office:office" xmlns:mv="urn:schemas-microsoft-com:mac:vml" xmlns:mo="http://schemas.microsoft.com/office/mac/office/2008/main" xmlns="">
+                                <a14:hiddenEffects xmlns="" xmlns:mo="http://schemas.microsoft.com/office/mac/office/2008/main" xmlns:mv="urn:schemas-microsoft-com:mac:vml" xmlns:o="urn:schemas-microsoft-com:office:office" xmlns:v="urn:schemas-microsoft-com:vml" xmlns:w10="urn:schemas-microsoft-com:office:word" xmlns:w="http://schemas.openxmlformats.org/wordprocessingml/2006/main" xmlns:a14="http://schemas.microsoft.com/office/drawing/2010/main">
                                   <a:effectLst>
                                     <a:outerShdw dist="35921" dir="2700000" algn="ctr" rotWithShape="0">
                                       <a:schemeClr val="bg2"/>
@@ -4655,14 +4629,14 @@
                             <a:effectLst/>
                             <a:extLst>
                               <a:ext uri="{909E8E84-426E-40dd-AFC4-6F175D3DCCD1}">
-                                <a14:hiddenFill xmlns:a14="http://schemas.microsoft.com/office/drawing/2010/main" xmlns:w="http://schemas.openxmlformats.org/wordprocessingml/2006/main" xmlns:w10="urn:schemas-microsoft-com:office:word" xmlns:v="urn:schemas-microsoft-com:vml" xmlns:o="urn:schemas-microsoft-com:office:office" xmlns:mv="urn:schemas-microsoft-com:mac:vml" xmlns:mo="http://schemas.microsoft.com/office/mac/office/2008/main" xmlns="">
+                                <a14:hiddenFill xmlns="" xmlns:mo="http://schemas.microsoft.com/office/mac/office/2008/main" xmlns:mv="urn:schemas-microsoft-com:mac:vml" xmlns:o="urn:schemas-microsoft-com:office:office" xmlns:v="urn:schemas-microsoft-com:vml" xmlns:w10="urn:schemas-microsoft-com:office:word" xmlns:w="http://schemas.openxmlformats.org/wordprocessingml/2006/main" xmlns:a14="http://schemas.microsoft.com/office/drawing/2010/main">
                                   <a:solidFill>
                                     <a:schemeClr val="accent1"/>
                                   </a:solidFill>
                                 </a14:hiddenFill>
                               </a:ext>
                               <a:ext uri="{AF507438-7753-43e0-B8FC-AC1667EBCBE1}">
-                                <a14:hiddenEffects xmlns:a14="http://schemas.microsoft.com/office/drawing/2010/main" xmlns:w="http://schemas.openxmlformats.org/wordprocessingml/2006/main" xmlns:w10="urn:schemas-microsoft-com:office:word" xmlns:v="urn:schemas-microsoft-com:vml" xmlns:o="urn:schemas-microsoft-com:office:office" xmlns:mv="urn:schemas-microsoft-com:mac:vml" xmlns:mo="http://schemas.microsoft.com/office/mac/office/2008/main" xmlns="">
+                                <a14:hiddenEffects xmlns="" xmlns:mo="http://schemas.microsoft.com/office/mac/office/2008/main" xmlns:mv="urn:schemas-microsoft-com:mac:vml" xmlns:o="urn:schemas-microsoft-com:office:office" xmlns:v="urn:schemas-microsoft-com:vml" xmlns:w10="urn:schemas-microsoft-com:office:word" xmlns:w="http://schemas.openxmlformats.org/wordprocessingml/2006/main" xmlns:a14="http://schemas.microsoft.com/office/drawing/2010/main">
                                   <a:effectLst>
                                     <a:outerShdw dist="35921" dir="2700000" algn="ctr" rotWithShape="0">
                                       <a:schemeClr val="bg2"/>
@@ -4757,14 +4731,14 @@
                             <a:effectLst/>
                             <a:extLst>
                               <a:ext uri="{909E8E84-426E-40dd-AFC4-6F175D3DCCD1}">
-                                <a14:hiddenFill xmlns:a14="http://schemas.microsoft.com/office/drawing/2010/main" xmlns:w="http://schemas.openxmlformats.org/wordprocessingml/2006/main" xmlns:w10="urn:schemas-microsoft-com:office:word" xmlns:v="urn:schemas-microsoft-com:vml" xmlns:o="urn:schemas-microsoft-com:office:office" xmlns:mv="urn:schemas-microsoft-com:mac:vml" xmlns:mo="http://schemas.microsoft.com/office/mac/office/2008/main" xmlns="">
+                                <a14:hiddenFill xmlns="" xmlns:mo="http://schemas.microsoft.com/office/mac/office/2008/main" xmlns:mv="urn:schemas-microsoft-com:mac:vml" xmlns:o="urn:schemas-microsoft-com:office:office" xmlns:v="urn:schemas-microsoft-com:vml" xmlns:w10="urn:schemas-microsoft-com:office:word" xmlns:w="http://schemas.openxmlformats.org/wordprocessingml/2006/main" xmlns:a14="http://schemas.microsoft.com/office/drawing/2010/main">
                                   <a:solidFill>
                                     <a:schemeClr val="accent1"/>
                                   </a:solidFill>
                                 </a14:hiddenFill>
                               </a:ext>
                               <a:ext uri="{AF507438-7753-43e0-B8FC-AC1667EBCBE1}">
-                                <a14:hiddenEffects xmlns:a14="http://schemas.microsoft.com/office/drawing/2010/main" xmlns:w="http://schemas.openxmlformats.org/wordprocessingml/2006/main" xmlns:w10="urn:schemas-microsoft-com:office:word" xmlns:v="urn:schemas-microsoft-com:vml" xmlns:o="urn:schemas-microsoft-com:office:office" xmlns:mv="urn:schemas-microsoft-com:mac:vml" xmlns:mo="http://schemas.microsoft.com/office/mac/office/2008/main" xmlns="">
+                                <a14:hiddenEffects xmlns="" xmlns:mo="http://schemas.microsoft.com/office/mac/office/2008/main" xmlns:mv="urn:schemas-microsoft-com:mac:vml" xmlns:o="urn:schemas-microsoft-com:office:office" xmlns:v="urn:schemas-microsoft-com:vml" xmlns:w10="urn:schemas-microsoft-com:office:word" xmlns:w="http://schemas.openxmlformats.org/wordprocessingml/2006/main" xmlns:a14="http://schemas.microsoft.com/office/drawing/2010/main">
                                   <a:effectLst>
                                     <a:outerShdw dist="35921" dir="2700000" algn="ctr" rotWithShape="0">
                                       <a:schemeClr val="bg2"/>
@@ -4839,14 +4813,14 @@
                             <a:effectLst/>
                             <a:extLst>
                               <a:ext uri="{909E8E84-426E-40dd-AFC4-6F175D3DCCD1}">
-                                <a14:hiddenFill xmlns:a14="http://schemas.microsoft.com/office/drawing/2010/main" xmlns:w="http://schemas.openxmlformats.org/wordprocessingml/2006/main" xmlns:w10="urn:schemas-microsoft-com:office:word" xmlns:v="urn:schemas-microsoft-com:vml" xmlns:o="urn:schemas-microsoft-com:office:office" xmlns:mv="urn:schemas-microsoft-com:mac:vml" xmlns:mo="http://schemas.microsoft.com/office/mac/office/2008/main" xmlns="">
+                                <a14:hiddenFill xmlns="" xmlns:mo="http://schemas.microsoft.com/office/mac/office/2008/main" xmlns:mv="urn:schemas-microsoft-com:mac:vml" xmlns:o="urn:schemas-microsoft-com:office:office" xmlns:v="urn:schemas-microsoft-com:vml" xmlns:w10="urn:schemas-microsoft-com:office:word" xmlns:w="http://schemas.openxmlformats.org/wordprocessingml/2006/main" xmlns:a14="http://schemas.microsoft.com/office/drawing/2010/main">
                                   <a:solidFill>
                                     <a:schemeClr val="accent1"/>
                                   </a:solidFill>
                                 </a14:hiddenFill>
                               </a:ext>
                               <a:ext uri="{AF507438-7753-43e0-B8FC-AC1667EBCBE1}">
-                                <a14:hiddenEffects xmlns:a14="http://schemas.microsoft.com/office/drawing/2010/main" xmlns:w="http://schemas.openxmlformats.org/wordprocessingml/2006/main" xmlns:w10="urn:schemas-microsoft-com:office:word" xmlns:v="urn:schemas-microsoft-com:vml" xmlns:o="urn:schemas-microsoft-com:office:office" xmlns:mv="urn:schemas-microsoft-com:mac:vml" xmlns:mo="http://schemas.microsoft.com/office/mac/office/2008/main" xmlns="">
+                                <a14:hiddenEffects xmlns="" xmlns:mo="http://schemas.microsoft.com/office/mac/office/2008/main" xmlns:mv="urn:schemas-microsoft-com:mac:vml" xmlns:o="urn:schemas-microsoft-com:office:office" xmlns:v="urn:schemas-microsoft-com:vml" xmlns:w10="urn:schemas-microsoft-com:office:word" xmlns:w="http://schemas.openxmlformats.org/wordprocessingml/2006/main" xmlns:a14="http://schemas.microsoft.com/office/drawing/2010/main">
                                   <a:effectLst>
                                     <a:outerShdw dist="35921" dir="2700000" algn="ctr" rotWithShape="0">
                                       <a:schemeClr val="bg2"/>
@@ -4931,14 +4905,14 @@
                             <a:effectLst/>
                             <a:extLst>
                               <a:ext uri="{909E8E84-426E-40dd-AFC4-6F175D3DCCD1}">
-                                <a14:hiddenFill xmlns:a14="http://schemas.microsoft.com/office/drawing/2010/main" xmlns:w="http://schemas.openxmlformats.org/wordprocessingml/2006/main" xmlns:w10="urn:schemas-microsoft-com:office:word" xmlns:v="urn:schemas-microsoft-com:vml" xmlns:o="urn:schemas-microsoft-com:office:office" xmlns:mv="urn:schemas-microsoft-com:mac:vml" xmlns:mo="http://schemas.microsoft.com/office/mac/office/2008/main" xmlns="">
+                                <a14:hiddenFill xmlns="" xmlns:mo="http://schemas.microsoft.com/office/mac/office/2008/main" xmlns:mv="urn:schemas-microsoft-com:mac:vml" xmlns:o="urn:schemas-microsoft-com:office:office" xmlns:v="urn:schemas-microsoft-com:vml" xmlns:w10="urn:schemas-microsoft-com:office:word" xmlns:w="http://schemas.openxmlformats.org/wordprocessingml/2006/main" xmlns:a14="http://schemas.microsoft.com/office/drawing/2010/main">
                                   <a:solidFill>
                                     <a:schemeClr val="accent1"/>
                                   </a:solidFill>
                                 </a14:hiddenFill>
                               </a:ext>
                               <a:ext uri="{AF507438-7753-43e0-B8FC-AC1667EBCBE1}">
-                                <a14:hiddenEffects xmlns:a14="http://schemas.microsoft.com/office/drawing/2010/main" xmlns:w="http://schemas.openxmlformats.org/wordprocessingml/2006/main" xmlns:w10="urn:schemas-microsoft-com:office:word" xmlns:v="urn:schemas-microsoft-com:vml" xmlns:o="urn:schemas-microsoft-com:office:office" xmlns:mv="urn:schemas-microsoft-com:mac:vml" xmlns:mo="http://schemas.microsoft.com/office/mac/office/2008/main" xmlns="">
+                                <a14:hiddenEffects xmlns="" xmlns:mo="http://schemas.microsoft.com/office/mac/office/2008/main" xmlns:mv="urn:schemas-microsoft-com:mac:vml" xmlns:o="urn:schemas-microsoft-com:office:office" xmlns:v="urn:schemas-microsoft-com:vml" xmlns:w10="urn:schemas-microsoft-com:office:word" xmlns:w="http://schemas.openxmlformats.org/wordprocessingml/2006/main" xmlns:a14="http://schemas.microsoft.com/office/drawing/2010/main">
                                   <a:effectLst>
                                     <a:outerShdw dist="35921" dir="2700000" algn="ctr" rotWithShape="0">
                                       <a:schemeClr val="bg2"/>
@@ -5003,14 +4977,14 @@
                             <a:effectLst/>
                             <a:extLst>
                               <a:ext uri="{909E8E84-426E-40dd-AFC4-6F175D3DCCD1}">
-                                <a14:hiddenFill xmlns:a14="http://schemas.microsoft.com/office/drawing/2010/main" xmlns:w="http://schemas.openxmlformats.org/wordprocessingml/2006/main" xmlns:w10="urn:schemas-microsoft-com:office:word" xmlns:v="urn:schemas-microsoft-com:vml" xmlns:o="urn:schemas-microsoft-com:office:office" xmlns:mv="urn:schemas-microsoft-com:mac:vml" xmlns:mo="http://schemas.microsoft.com/office/mac/office/2008/main" xmlns="">
+                                <a14:hiddenFill xmlns="" xmlns:mo="http://schemas.microsoft.com/office/mac/office/2008/main" xmlns:mv="urn:schemas-microsoft-com:mac:vml" xmlns:o="urn:schemas-microsoft-com:office:office" xmlns:v="urn:schemas-microsoft-com:vml" xmlns:w10="urn:schemas-microsoft-com:office:word" xmlns:w="http://schemas.openxmlformats.org/wordprocessingml/2006/main" xmlns:a14="http://schemas.microsoft.com/office/drawing/2010/main">
                                   <a:solidFill>
                                     <a:schemeClr val="accent1"/>
                                   </a:solidFill>
                                 </a14:hiddenFill>
                               </a:ext>
                               <a:ext uri="{AF507438-7753-43e0-B8FC-AC1667EBCBE1}">
-                                <a14:hiddenEffects xmlns:a14="http://schemas.microsoft.com/office/drawing/2010/main" xmlns:w="http://schemas.openxmlformats.org/wordprocessingml/2006/main" xmlns:w10="urn:schemas-microsoft-com:office:word" xmlns:v="urn:schemas-microsoft-com:vml" xmlns:o="urn:schemas-microsoft-com:office:office" xmlns:mv="urn:schemas-microsoft-com:mac:vml" xmlns:mo="http://schemas.microsoft.com/office/mac/office/2008/main" xmlns="">
+                                <a14:hiddenEffects xmlns="" xmlns:mo="http://schemas.microsoft.com/office/mac/office/2008/main" xmlns:mv="urn:schemas-microsoft-com:mac:vml" xmlns:o="urn:schemas-microsoft-com:office:office" xmlns:v="urn:schemas-microsoft-com:vml" xmlns:w10="urn:schemas-microsoft-com:office:word" xmlns:w="http://schemas.openxmlformats.org/wordprocessingml/2006/main" xmlns:a14="http://schemas.microsoft.com/office/drawing/2010/main">
                                   <a:effectLst>
                                     <a:outerShdw dist="35921" dir="2700000" algn="ctr" rotWithShape="0">
                                       <a:schemeClr val="bg2"/>
@@ -5085,14 +5059,14 @@
                             <a:effectLst/>
                             <a:extLst>
                               <a:ext uri="{909E8E84-426E-40dd-AFC4-6F175D3DCCD1}">
-                                <a14:hiddenFill xmlns:a14="http://schemas.microsoft.com/office/drawing/2010/main" xmlns:w="http://schemas.openxmlformats.org/wordprocessingml/2006/main" xmlns:w10="urn:schemas-microsoft-com:office:word" xmlns:v="urn:schemas-microsoft-com:vml" xmlns:o="urn:schemas-microsoft-com:office:office" xmlns:mv="urn:schemas-microsoft-com:mac:vml" xmlns:mo="http://schemas.microsoft.com/office/mac/office/2008/main" xmlns="">
+                                <a14:hiddenFill xmlns="" xmlns:mo="http://schemas.microsoft.com/office/mac/office/2008/main" xmlns:mv="urn:schemas-microsoft-com:mac:vml" xmlns:o="urn:schemas-microsoft-com:office:office" xmlns:v="urn:schemas-microsoft-com:vml" xmlns:w10="urn:schemas-microsoft-com:office:word" xmlns:w="http://schemas.openxmlformats.org/wordprocessingml/2006/main" xmlns:a14="http://schemas.microsoft.com/office/drawing/2010/main">
                                   <a:solidFill>
                                     <a:schemeClr val="accent1"/>
                                   </a:solidFill>
                                 </a14:hiddenFill>
                               </a:ext>
                               <a:ext uri="{AF507438-7753-43e0-B8FC-AC1667EBCBE1}">
-                                <a14:hiddenEffects xmlns:a14="http://schemas.microsoft.com/office/drawing/2010/main" xmlns:w="http://schemas.openxmlformats.org/wordprocessingml/2006/main" xmlns:w10="urn:schemas-microsoft-com:office:word" xmlns:v="urn:schemas-microsoft-com:vml" xmlns:o="urn:schemas-microsoft-com:office:office" xmlns:mv="urn:schemas-microsoft-com:mac:vml" xmlns:mo="http://schemas.microsoft.com/office/mac/office/2008/main" xmlns="">
+                                <a14:hiddenEffects xmlns="" xmlns:mo="http://schemas.microsoft.com/office/mac/office/2008/main" xmlns:mv="urn:schemas-microsoft-com:mac:vml" xmlns:o="urn:schemas-microsoft-com:office:office" xmlns:v="urn:schemas-microsoft-com:vml" xmlns:w10="urn:schemas-microsoft-com:office:word" xmlns:w="http://schemas.openxmlformats.org/wordprocessingml/2006/main" xmlns:a14="http://schemas.microsoft.com/office/drawing/2010/main">
                                   <a:effectLst>
                                     <a:outerShdw dist="35921" dir="2700000" algn="ctr" rotWithShape="0">
                                       <a:schemeClr val="bg2"/>
@@ -5207,14 +5181,14 @@
                             <a:effectLst/>
                             <a:extLst>
                               <a:ext uri="{909E8E84-426E-40dd-AFC4-6F175D3DCCD1}">
-                                <a14:hiddenFill xmlns:a14="http://schemas.microsoft.com/office/drawing/2010/main" xmlns:w="http://schemas.openxmlformats.org/wordprocessingml/2006/main" xmlns:w10="urn:schemas-microsoft-com:office:word" xmlns:v="urn:schemas-microsoft-com:vml" xmlns:o="urn:schemas-microsoft-com:office:office" xmlns:mv="urn:schemas-microsoft-com:mac:vml" xmlns:mo="http://schemas.microsoft.com/office/mac/office/2008/main" xmlns="">
+                                <a14:hiddenFill xmlns="" xmlns:mo="http://schemas.microsoft.com/office/mac/office/2008/main" xmlns:mv="urn:schemas-microsoft-com:mac:vml" xmlns:o="urn:schemas-microsoft-com:office:office" xmlns:v="urn:schemas-microsoft-com:vml" xmlns:w10="urn:schemas-microsoft-com:office:word" xmlns:w="http://schemas.openxmlformats.org/wordprocessingml/2006/main" xmlns:a14="http://schemas.microsoft.com/office/drawing/2010/main">
                                   <a:solidFill>
                                     <a:schemeClr val="accent1"/>
                                   </a:solidFill>
                                 </a14:hiddenFill>
                               </a:ext>
                               <a:ext uri="{AF507438-7753-43e0-B8FC-AC1667EBCBE1}">
-                                <a14:hiddenEffects xmlns:a14="http://schemas.microsoft.com/office/drawing/2010/main" xmlns:w="http://schemas.openxmlformats.org/wordprocessingml/2006/main" xmlns:w10="urn:schemas-microsoft-com:office:word" xmlns:v="urn:schemas-microsoft-com:vml" xmlns:o="urn:schemas-microsoft-com:office:office" xmlns:mv="urn:schemas-microsoft-com:mac:vml" xmlns:mo="http://schemas.microsoft.com/office/mac/office/2008/main" xmlns="">
+                                <a14:hiddenEffects xmlns="" xmlns:mo="http://schemas.microsoft.com/office/mac/office/2008/main" xmlns:mv="urn:schemas-microsoft-com:mac:vml" xmlns:o="urn:schemas-microsoft-com:office:office" xmlns:v="urn:schemas-microsoft-com:vml" xmlns:w10="urn:schemas-microsoft-com:office:word" xmlns:w="http://schemas.openxmlformats.org/wordprocessingml/2006/main" xmlns:a14="http://schemas.microsoft.com/office/drawing/2010/main">
                                   <a:effectLst>
                                     <a:outerShdw dist="35921" dir="2700000" algn="ctr" rotWithShape="0">
                                       <a:schemeClr val="bg2"/>
@@ -5289,14 +5263,14 @@
                             <a:effectLst/>
                             <a:extLst>
                               <a:ext uri="{909E8E84-426E-40dd-AFC4-6F175D3DCCD1}">
-                                <a14:hiddenFill xmlns:a14="http://schemas.microsoft.com/office/drawing/2010/main" xmlns:w="http://schemas.openxmlformats.org/wordprocessingml/2006/main" xmlns:w10="urn:schemas-microsoft-com:office:word" xmlns:v="urn:schemas-microsoft-com:vml" xmlns:o="urn:schemas-microsoft-com:office:office" xmlns:mv="urn:schemas-microsoft-com:mac:vml" xmlns:mo="http://schemas.microsoft.com/office/mac/office/2008/main" xmlns="">
+                                <a14:hiddenFill xmlns="" xmlns:mo="http://schemas.microsoft.com/office/mac/office/2008/main" xmlns:mv="urn:schemas-microsoft-com:mac:vml" xmlns:o="urn:schemas-microsoft-com:office:office" xmlns:v="urn:schemas-microsoft-com:vml" xmlns:w10="urn:schemas-microsoft-com:office:word" xmlns:w="http://schemas.openxmlformats.org/wordprocessingml/2006/main" xmlns:a14="http://schemas.microsoft.com/office/drawing/2010/main">
                                   <a:solidFill>
                                     <a:schemeClr val="accent1"/>
                                   </a:solidFill>
                                 </a14:hiddenFill>
                               </a:ext>
                               <a:ext uri="{AF507438-7753-43e0-B8FC-AC1667EBCBE1}">
-                                <a14:hiddenEffects xmlns:a14="http://schemas.microsoft.com/office/drawing/2010/main" xmlns:w="http://schemas.openxmlformats.org/wordprocessingml/2006/main" xmlns:w10="urn:schemas-microsoft-com:office:word" xmlns:v="urn:schemas-microsoft-com:vml" xmlns:o="urn:schemas-microsoft-com:office:office" xmlns:mv="urn:schemas-microsoft-com:mac:vml" xmlns:mo="http://schemas.microsoft.com/office/mac/office/2008/main" xmlns="">
+                                <a14:hiddenEffects xmlns="" xmlns:mo="http://schemas.microsoft.com/office/mac/office/2008/main" xmlns:mv="urn:schemas-microsoft-com:mac:vml" xmlns:o="urn:schemas-microsoft-com:office:office" xmlns:v="urn:schemas-microsoft-com:vml" xmlns:w10="urn:schemas-microsoft-com:office:word" xmlns:w="http://schemas.openxmlformats.org/wordprocessingml/2006/main" xmlns:a14="http://schemas.microsoft.com/office/drawing/2010/main">
                                   <a:effectLst>
                                     <a:outerShdw dist="35921" dir="2700000" algn="ctr" rotWithShape="0">
                                       <a:schemeClr val="bg2"/>
@@ -5381,14 +5355,14 @@
                             <a:effectLst/>
                             <a:extLst>
                               <a:ext uri="{909E8E84-426E-40dd-AFC4-6F175D3DCCD1}">
-                                <a14:hiddenFill xmlns:a14="http://schemas.microsoft.com/office/drawing/2010/main" xmlns:w="http://schemas.openxmlformats.org/wordprocessingml/2006/main" xmlns:w10="urn:schemas-microsoft-com:office:word" xmlns:v="urn:schemas-microsoft-com:vml" xmlns:o="urn:schemas-microsoft-com:office:office" xmlns:mv="urn:schemas-microsoft-com:mac:vml" xmlns:mo="http://schemas.microsoft.com/office/mac/office/2008/main" xmlns="">
+                                <a14:hiddenFill xmlns="" xmlns:mo="http://schemas.microsoft.com/office/mac/office/2008/main" xmlns:mv="urn:schemas-microsoft-com:mac:vml" xmlns:o="urn:schemas-microsoft-com:office:office" xmlns:v="urn:schemas-microsoft-com:vml" xmlns:w10="urn:schemas-microsoft-com:office:word" xmlns:w="http://schemas.openxmlformats.org/wordprocessingml/2006/main" xmlns:a14="http://schemas.microsoft.com/office/drawing/2010/main">
                                   <a:solidFill>
                                     <a:schemeClr val="accent1"/>
                                   </a:solidFill>
                                 </a14:hiddenFill>
                               </a:ext>
                               <a:ext uri="{AF507438-7753-43e0-B8FC-AC1667EBCBE1}">
-                                <a14:hiddenEffects xmlns:a14="http://schemas.microsoft.com/office/drawing/2010/main" xmlns:w="http://schemas.openxmlformats.org/wordprocessingml/2006/main" xmlns:w10="urn:schemas-microsoft-com:office:word" xmlns:v="urn:schemas-microsoft-com:vml" xmlns:o="urn:schemas-microsoft-com:office:office" xmlns:mv="urn:schemas-microsoft-com:mac:vml" xmlns:mo="http://schemas.microsoft.com/office/mac/office/2008/main" xmlns="">
+                                <a14:hiddenEffects xmlns="" xmlns:mo="http://schemas.microsoft.com/office/mac/office/2008/main" xmlns:mv="urn:schemas-microsoft-com:mac:vml" xmlns:o="urn:schemas-microsoft-com:office:office" xmlns:v="urn:schemas-microsoft-com:vml" xmlns:w10="urn:schemas-microsoft-com:office:word" xmlns:w="http://schemas.openxmlformats.org/wordprocessingml/2006/main" xmlns:a14="http://schemas.microsoft.com/office/drawing/2010/main">
                                   <a:effectLst>
                                     <a:outerShdw dist="35921" dir="2700000" algn="ctr" rotWithShape="0">
                                       <a:schemeClr val="bg2"/>
@@ -5453,14 +5427,14 @@
                             <a:effectLst/>
                             <a:extLst>
                               <a:ext uri="{909E8E84-426E-40dd-AFC4-6F175D3DCCD1}">
-                                <a14:hiddenFill xmlns:a14="http://schemas.microsoft.com/office/drawing/2010/main" xmlns:w="http://schemas.openxmlformats.org/wordprocessingml/2006/main" xmlns:w10="urn:schemas-microsoft-com:office:word" xmlns:v="urn:schemas-microsoft-com:vml" xmlns:o="urn:schemas-microsoft-com:office:office" xmlns:mv="urn:schemas-microsoft-com:mac:vml" xmlns:mo="http://schemas.microsoft.com/office/mac/office/2008/main" xmlns="">
+                                <a14:hiddenFill xmlns="" xmlns:mo="http://schemas.microsoft.com/office/mac/office/2008/main" xmlns:mv="urn:schemas-microsoft-com:mac:vml" xmlns:o="urn:schemas-microsoft-com:office:office" xmlns:v="urn:schemas-microsoft-com:vml" xmlns:w10="urn:schemas-microsoft-com:office:word" xmlns:w="http://schemas.openxmlformats.org/wordprocessingml/2006/main" xmlns:a14="http://schemas.microsoft.com/office/drawing/2010/main">
                                   <a:solidFill>
                                     <a:schemeClr val="accent1"/>
                                   </a:solidFill>
                                 </a14:hiddenFill>
                               </a:ext>
                               <a:ext uri="{AF507438-7753-43e0-B8FC-AC1667EBCBE1}">
-                                <a14:hiddenEffects xmlns:a14="http://schemas.microsoft.com/office/drawing/2010/main" xmlns:w="http://schemas.openxmlformats.org/wordprocessingml/2006/main" xmlns:w10="urn:schemas-microsoft-com:office:word" xmlns:v="urn:schemas-microsoft-com:vml" xmlns:o="urn:schemas-microsoft-com:office:office" xmlns:mv="urn:schemas-microsoft-com:mac:vml" xmlns:mo="http://schemas.microsoft.com/office/mac/office/2008/main" xmlns="">
+                                <a14:hiddenEffects xmlns="" xmlns:mo="http://schemas.microsoft.com/office/mac/office/2008/main" xmlns:mv="urn:schemas-microsoft-com:mac:vml" xmlns:o="urn:schemas-microsoft-com:office:office" xmlns:v="urn:schemas-microsoft-com:vml" xmlns:w10="urn:schemas-microsoft-com:office:word" xmlns:w="http://schemas.openxmlformats.org/wordprocessingml/2006/main" xmlns:a14="http://schemas.microsoft.com/office/drawing/2010/main">
                                   <a:effectLst>
                                     <a:outerShdw dist="35921" dir="2700000" algn="ctr" rotWithShape="0">
                                       <a:schemeClr val="bg2"/>
@@ -5492,14 +5466,14 @@
                             <a:effectLst/>
                             <a:extLst>
                               <a:ext uri="{909E8E84-426E-40dd-AFC4-6F175D3DCCD1}">
-                                <a14:hiddenFill xmlns:a14="http://schemas.microsoft.com/office/drawing/2010/main" xmlns:w="http://schemas.openxmlformats.org/wordprocessingml/2006/main" xmlns:w10="urn:schemas-microsoft-com:office:word" xmlns:v="urn:schemas-microsoft-com:vml" xmlns:o="urn:schemas-microsoft-com:office:office" xmlns:mv="urn:schemas-microsoft-com:mac:vml" xmlns:mo="http://schemas.microsoft.com/office/mac/office/2008/main" xmlns="">
+                                <a14:hiddenFill xmlns="" xmlns:mo="http://schemas.microsoft.com/office/mac/office/2008/main" xmlns:mv="urn:schemas-microsoft-com:mac:vml" xmlns:o="urn:schemas-microsoft-com:office:office" xmlns:v="urn:schemas-microsoft-com:vml" xmlns:w10="urn:schemas-microsoft-com:office:word" xmlns:w="http://schemas.openxmlformats.org/wordprocessingml/2006/main" xmlns:a14="http://schemas.microsoft.com/office/drawing/2010/main">
                                   <a:solidFill>
                                     <a:schemeClr val="accent1"/>
                                   </a:solidFill>
                                 </a14:hiddenFill>
                               </a:ext>
                               <a:ext uri="{91240B29-F687-4f45-9708-019B960494DF}">
-                                <a14:hiddenLine xmlns:a14="http://schemas.microsoft.com/office/drawing/2010/main" xmlns:w="http://schemas.openxmlformats.org/wordprocessingml/2006/main" xmlns:w10="urn:schemas-microsoft-com:office:word" xmlns:v="urn:schemas-microsoft-com:vml" xmlns:o="urn:schemas-microsoft-com:office:office" xmlns:mv="urn:schemas-microsoft-com:mac:vml" xmlns:mo="http://schemas.microsoft.com/office/mac/office/2008/main" xmlns="" w="9525">
+                                <a14:hiddenLine xmlns="" xmlns:mo="http://schemas.microsoft.com/office/mac/office/2008/main" xmlns:mv="urn:schemas-microsoft-com:mac:vml" xmlns:o="urn:schemas-microsoft-com:office:office" xmlns:v="urn:schemas-microsoft-com:vml" xmlns:w10="urn:schemas-microsoft-com:office:word" xmlns:w="http://schemas.openxmlformats.org/wordprocessingml/2006/main" xmlns:a14="http://schemas.microsoft.com/office/drawing/2010/main" w="9525">
                                   <a:solidFill>
                                     <a:schemeClr val="tx1"/>
                                   </a:solidFill>
@@ -5509,7 +5483,7 @@
                                 </a14:hiddenLine>
                               </a:ext>
                               <a:ext uri="{AF507438-7753-43e0-B8FC-AC1667EBCBE1}">
-                                <a14:hiddenEffects xmlns:a14="http://schemas.microsoft.com/office/drawing/2010/main" xmlns:w="http://schemas.openxmlformats.org/wordprocessingml/2006/main" xmlns:w10="urn:schemas-microsoft-com:office:word" xmlns:v="urn:schemas-microsoft-com:vml" xmlns:o="urn:schemas-microsoft-com:office:office" xmlns:mv="urn:schemas-microsoft-com:mac:vml" xmlns:mo="http://schemas.microsoft.com/office/mac/office/2008/main" xmlns="">
+                                <a14:hiddenEffects xmlns="" xmlns:mo="http://schemas.microsoft.com/office/mac/office/2008/main" xmlns:mv="urn:schemas-microsoft-com:mac:vml" xmlns:o="urn:schemas-microsoft-com:office:office" xmlns:v="urn:schemas-microsoft-com:vml" xmlns:w10="urn:schemas-microsoft-com:office:word" xmlns:w="http://schemas.openxmlformats.org/wordprocessingml/2006/main" xmlns:a14="http://schemas.microsoft.com/office/drawing/2010/main">
                                   <a:effectLst>
                                     <a:outerShdw dist="35921" dir="2700000" algn="ctr" rotWithShape="0">
                                       <a:schemeClr val="bg2"/>
@@ -5582,14 +5556,14 @@
                             <a:effectLst/>
                             <a:extLst>
                               <a:ext uri="{909E8E84-426E-40dd-AFC4-6F175D3DCCD1}">
-                                <a14:hiddenFill xmlns:a14="http://schemas.microsoft.com/office/drawing/2010/main" xmlns:w="http://schemas.openxmlformats.org/wordprocessingml/2006/main" xmlns:w10="urn:schemas-microsoft-com:office:word" xmlns:v="urn:schemas-microsoft-com:vml" xmlns:o="urn:schemas-microsoft-com:office:office" xmlns:mv="urn:schemas-microsoft-com:mac:vml" xmlns:mo="http://schemas.microsoft.com/office/mac/office/2008/main" xmlns="">
+                                <a14:hiddenFill xmlns="" xmlns:mo="http://schemas.microsoft.com/office/mac/office/2008/main" xmlns:mv="urn:schemas-microsoft-com:mac:vml" xmlns:o="urn:schemas-microsoft-com:office:office" xmlns:v="urn:schemas-microsoft-com:vml" xmlns:w10="urn:schemas-microsoft-com:office:word" xmlns:w="http://schemas.openxmlformats.org/wordprocessingml/2006/main" xmlns:a14="http://schemas.microsoft.com/office/drawing/2010/main">
                                   <a:solidFill>
                                     <a:schemeClr val="accent1"/>
                                   </a:solidFill>
                                 </a14:hiddenFill>
                               </a:ext>
                               <a:ext uri="{91240B29-F687-4f45-9708-019B960494DF}">
-                                <a14:hiddenLine xmlns:a14="http://schemas.microsoft.com/office/drawing/2010/main" xmlns:w="http://schemas.openxmlformats.org/wordprocessingml/2006/main" xmlns:w10="urn:schemas-microsoft-com:office:word" xmlns:v="urn:schemas-microsoft-com:vml" xmlns:o="urn:schemas-microsoft-com:office:office" xmlns:mv="urn:schemas-microsoft-com:mac:vml" xmlns:mo="http://schemas.microsoft.com/office/mac/office/2008/main" xmlns="" w="9525">
+                                <a14:hiddenLine xmlns="" xmlns:mo="http://schemas.microsoft.com/office/mac/office/2008/main" xmlns:mv="urn:schemas-microsoft-com:mac:vml" xmlns:o="urn:schemas-microsoft-com:office:office" xmlns:v="urn:schemas-microsoft-com:vml" xmlns:w10="urn:schemas-microsoft-com:office:word" xmlns:w="http://schemas.openxmlformats.org/wordprocessingml/2006/main" xmlns:a14="http://schemas.microsoft.com/office/drawing/2010/main" w="9525">
                                   <a:solidFill>
                                     <a:schemeClr val="tx1"/>
                                   </a:solidFill>
@@ -5599,7 +5573,7 @@
                                 </a14:hiddenLine>
                               </a:ext>
                               <a:ext uri="{AF507438-7753-43e0-B8FC-AC1667EBCBE1}">
-                                <a14:hiddenEffects xmlns:a14="http://schemas.microsoft.com/office/drawing/2010/main" xmlns:w="http://schemas.openxmlformats.org/wordprocessingml/2006/main" xmlns:w10="urn:schemas-microsoft-com:office:word" xmlns:v="urn:schemas-microsoft-com:vml" xmlns:o="urn:schemas-microsoft-com:office:office" xmlns:mv="urn:schemas-microsoft-com:mac:vml" xmlns:mo="http://schemas.microsoft.com/office/mac/office/2008/main" xmlns="">
+                                <a14:hiddenEffects xmlns="" xmlns:mo="http://schemas.microsoft.com/office/mac/office/2008/main" xmlns:mv="urn:schemas-microsoft-com:mac:vml" xmlns:o="urn:schemas-microsoft-com:office:office" xmlns:v="urn:schemas-microsoft-com:vml" xmlns:w10="urn:schemas-microsoft-com:office:word" xmlns:w="http://schemas.openxmlformats.org/wordprocessingml/2006/main" xmlns:a14="http://schemas.microsoft.com/office/drawing/2010/main">
                                   <a:effectLst>
                                     <a:outerShdw dist="35921" dir="2700000" algn="ctr" rotWithShape="0">
                                       <a:schemeClr val="bg2"/>
@@ -5655,20 +5629,8 @@
                                     <w:sz w:val="20"/>
                                     <w:szCs w:val="20"/>
                                   </w:rPr>
-                                  <w:t xml:space="preserve"> </w:t>
+                                  <w:t xml:space="preserve"> gap</w:t>
                                 </w:r>
-                                <w:proofErr w:type="gramStart"/>
-                                <w:r>
-                                  <w:rPr>
-                                    <w:rFonts w:ascii="Arial" w:hAnsi="Arial" w:cstheme="minorBidi"/>
-                                    <w:color w:val="000000" w:themeColor="text1"/>
-                                    <w:kern w:val="24"/>
-                                    <w:sz w:val="20"/>
-                                    <w:szCs w:val="20"/>
-                                  </w:rPr>
-                                  <w:t>gap</w:t>
-                                </w:r>
-                                <w:proofErr w:type="gramEnd"/>
                               </w:p>
                               <w:p>
                                 <w:pPr>
@@ -5726,14 +5688,14 @@
                             <a:effectLst/>
                             <a:extLst>
                               <a:ext uri="{909E8E84-426E-40dd-AFC4-6F175D3DCCD1}">
-                                <a14:hiddenFill xmlns:a14="http://schemas.microsoft.com/office/drawing/2010/main" xmlns:w="http://schemas.openxmlformats.org/wordprocessingml/2006/main" xmlns:w10="urn:schemas-microsoft-com:office:word" xmlns:v="urn:schemas-microsoft-com:vml" xmlns:o="urn:schemas-microsoft-com:office:office" xmlns:mv="urn:schemas-microsoft-com:mac:vml" xmlns:mo="http://schemas.microsoft.com/office/mac/office/2008/main" xmlns="">
+                                <a14:hiddenFill xmlns="" xmlns:mo="http://schemas.microsoft.com/office/mac/office/2008/main" xmlns:mv="urn:schemas-microsoft-com:mac:vml" xmlns:o="urn:schemas-microsoft-com:office:office" xmlns:v="urn:schemas-microsoft-com:vml" xmlns:w10="urn:schemas-microsoft-com:office:word" xmlns:w="http://schemas.openxmlformats.org/wordprocessingml/2006/main" xmlns:a14="http://schemas.microsoft.com/office/drawing/2010/main">
                                   <a:solidFill>
                                     <a:schemeClr val="accent1"/>
                                   </a:solidFill>
                                 </a14:hiddenFill>
                               </a:ext>
                               <a:ext uri="{AF507438-7753-43e0-B8FC-AC1667EBCBE1}">
-                                <a14:hiddenEffects xmlns:a14="http://schemas.microsoft.com/office/drawing/2010/main" xmlns:w="http://schemas.openxmlformats.org/wordprocessingml/2006/main" xmlns:w10="urn:schemas-microsoft-com:office:word" xmlns:v="urn:schemas-microsoft-com:vml" xmlns:o="urn:schemas-microsoft-com:office:office" xmlns:mv="urn:schemas-microsoft-com:mac:vml" xmlns:mo="http://schemas.microsoft.com/office/mac/office/2008/main" xmlns="">
+                                <a14:hiddenEffects xmlns="" xmlns:mo="http://schemas.microsoft.com/office/mac/office/2008/main" xmlns:mv="urn:schemas-microsoft-com:mac:vml" xmlns:o="urn:schemas-microsoft-com:office:office" xmlns:v="urn:schemas-microsoft-com:vml" xmlns:w10="urn:schemas-microsoft-com:office:word" xmlns:w="http://schemas.openxmlformats.org/wordprocessingml/2006/main" xmlns:a14="http://schemas.microsoft.com/office/drawing/2010/main">
                                   <a:effectLst>
                                     <a:outerShdw dist="35921" dir="2700000" algn="ctr" rotWithShape="0">
                                       <a:schemeClr val="bg2"/>
@@ -5765,14 +5727,14 @@
                             <a:effectLst/>
                             <a:extLst>
                               <a:ext uri="{909E8E84-426E-40dd-AFC4-6F175D3DCCD1}">
-                                <a14:hiddenFill xmlns:a14="http://schemas.microsoft.com/office/drawing/2010/main" xmlns:w="http://schemas.openxmlformats.org/wordprocessingml/2006/main" xmlns:w10="urn:schemas-microsoft-com:office:word" xmlns:v="urn:schemas-microsoft-com:vml" xmlns:o="urn:schemas-microsoft-com:office:office" xmlns:mv="urn:schemas-microsoft-com:mac:vml" xmlns:mo="http://schemas.microsoft.com/office/mac/office/2008/main" xmlns="">
+                                <a14:hiddenFill xmlns="" xmlns:mo="http://schemas.microsoft.com/office/mac/office/2008/main" xmlns:mv="urn:schemas-microsoft-com:mac:vml" xmlns:o="urn:schemas-microsoft-com:office:office" xmlns:v="urn:schemas-microsoft-com:vml" xmlns:w10="urn:schemas-microsoft-com:office:word" xmlns:w="http://schemas.openxmlformats.org/wordprocessingml/2006/main" xmlns:a14="http://schemas.microsoft.com/office/drawing/2010/main">
                                   <a:solidFill>
                                     <a:schemeClr val="accent1"/>
                                   </a:solidFill>
                                 </a14:hiddenFill>
                               </a:ext>
                               <a:ext uri="{91240B29-F687-4f45-9708-019B960494DF}">
-                                <a14:hiddenLine xmlns:a14="http://schemas.microsoft.com/office/drawing/2010/main" xmlns:w="http://schemas.openxmlformats.org/wordprocessingml/2006/main" xmlns:w10="urn:schemas-microsoft-com:office:word" xmlns:v="urn:schemas-microsoft-com:vml" xmlns:o="urn:schemas-microsoft-com:office:office" xmlns:mv="urn:schemas-microsoft-com:mac:vml" xmlns:mo="http://schemas.microsoft.com/office/mac/office/2008/main" xmlns="" w="9525">
+                                <a14:hiddenLine xmlns="" xmlns:mo="http://schemas.microsoft.com/office/mac/office/2008/main" xmlns:mv="urn:schemas-microsoft-com:mac:vml" xmlns:o="urn:schemas-microsoft-com:office:office" xmlns:v="urn:schemas-microsoft-com:vml" xmlns:w10="urn:schemas-microsoft-com:office:word" xmlns:w="http://schemas.openxmlformats.org/wordprocessingml/2006/main" xmlns:a14="http://schemas.microsoft.com/office/drawing/2010/main" w="9525">
                                   <a:solidFill>
                                     <a:schemeClr val="tx1"/>
                                   </a:solidFill>
@@ -5782,7 +5744,7 @@
                                 </a14:hiddenLine>
                               </a:ext>
                               <a:ext uri="{AF507438-7753-43e0-B8FC-AC1667EBCBE1}">
-                                <a14:hiddenEffects xmlns:a14="http://schemas.microsoft.com/office/drawing/2010/main" xmlns:w="http://schemas.openxmlformats.org/wordprocessingml/2006/main" xmlns:w10="urn:schemas-microsoft-com:office:word" xmlns:v="urn:schemas-microsoft-com:vml" xmlns:o="urn:schemas-microsoft-com:office:office" xmlns:mv="urn:schemas-microsoft-com:mac:vml" xmlns:mo="http://schemas.microsoft.com/office/mac/office/2008/main" xmlns="">
+                                <a14:hiddenEffects xmlns="" xmlns:mo="http://schemas.microsoft.com/office/mac/office/2008/main" xmlns:mv="urn:schemas-microsoft-com:mac:vml" xmlns:o="urn:schemas-microsoft-com:office:office" xmlns:v="urn:schemas-microsoft-com:vml" xmlns:w10="urn:schemas-microsoft-com:office:word" xmlns:w="http://schemas.openxmlformats.org/wordprocessingml/2006/main" xmlns:a14="http://schemas.microsoft.com/office/drawing/2010/main">
                                   <a:effectLst>
                                     <a:outerShdw dist="35921" dir="2700000" algn="ctr" rotWithShape="0">
                                       <a:schemeClr val="bg2"/>
@@ -5839,20 +5801,8 @@
                                     <w:sz w:val="20"/>
                                     <w:szCs w:val="20"/>
                                   </w:rPr>
-                                  <w:t xml:space="preserve"> </w:t>
+                                  <w:t xml:space="preserve"> gap</w:t>
                                 </w:r>
-                                <w:proofErr w:type="gramStart"/>
-                                <w:r>
-                                  <w:rPr>
-                                    <w:rFonts w:ascii="Arial" w:hAnsi="Arial" w:cs="Arial"/>
-                                    <w:color w:val="000000" w:themeColor="text1"/>
-                                    <w:kern w:val="24"/>
-                                    <w:sz w:val="20"/>
-                                    <w:szCs w:val="20"/>
-                                  </w:rPr>
-                                  <w:t>gap</w:t>
-                                </w:r>
-                                <w:proofErr w:type="gramEnd"/>
                               </w:p>
                               <w:p>
                                 <w:pPr>
@@ -5911,14 +5861,14 @@
                             <a:effectLst/>
                             <a:extLst>
                               <a:ext uri="{909E8E84-426E-40dd-AFC4-6F175D3DCCD1}">
-                                <a14:hiddenFill xmlns:a14="http://schemas.microsoft.com/office/drawing/2010/main" xmlns:w="http://schemas.openxmlformats.org/wordprocessingml/2006/main" xmlns:w10="urn:schemas-microsoft-com:office:word" xmlns:v="urn:schemas-microsoft-com:vml" xmlns:o="urn:schemas-microsoft-com:office:office" xmlns:mv="urn:schemas-microsoft-com:mac:vml" xmlns:mo="http://schemas.microsoft.com/office/mac/office/2008/main" xmlns="">
+                                <a14:hiddenFill xmlns="" xmlns:mo="http://schemas.microsoft.com/office/mac/office/2008/main" xmlns:mv="urn:schemas-microsoft-com:mac:vml" xmlns:o="urn:schemas-microsoft-com:office:office" xmlns:v="urn:schemas-microsoft-com:vml" xmlns:w10="urn:schemas-microsoft-com:office:word" xmlns:w="http://schemas.openxmlformats.org/wordprocessingml/2006/main" xmlns:a14="http://schemas.microsoft.com/office/drawing/2010/main">
                                   <a:solidFill>
                                     <a:schemeClr val="accent1"/>
                                   </a:solidFill>
                                 </a14:hiddenFill>
                               </a:ext>
                               <a:ext uri="{AF507438-7753-43e0-B8FC-AC1667EBCBE1}">
-                                <a14:hiddenEffects xmlns:a14="http://schemas.microsoft.com/office/drawing/2010/main" xmlns:w="http://schemas.openxmlformats.org/wordprocessingml/2006/main" xmlns:w10="urn:schemas-microsoft-com:office:word" xmlns:v="urn:schemas-microsoft-com:vml" xmlns:o="urn:schemas-microsoft-com:office:office" xmlns:mv="urn:schemas-microsoft-com:mac:vml" xmlns:mo="http://schemas.microsoft.com/office/mac/office/2008/main" xmlns="">
+                                <a14:hiddenEffects xmlns="" xmlns:mo="http://schemas.microsoft.com/office/mac/office/2008/main" xmlns:mv="urn:schemas-microsoft-com:mac:vml" xmlns:o="urn:schemas-microsoft-com:office:office" xmlns:v="urn:schemas-microsoft-com:vml" xmlns:w10="urn:schemas-microsoft-com:office:word" xmlns:w="http://schemas.openxmlformats.org/wordprocessingml/2006/main" xmlns:a14="http://schemas.microsoft.com/office/drawing/2010/main">
                                   <a:effectLst>
                                     <a:outerShdw dist="35921" dir="2700000" algn="ctr" rotWithShape="0">
                                       <a:schemeClr val="bg2"/>
@@ -5957,7 +5907,7 @@
                             <a:effectLst/>
                             <a:extLst>
                               <a:ext uri="{AF507438-7753-43e0-B8FC-AC1667EBCBE1}">
-                                <a14:hiddenEffects xmlns:a14="http://schemas.microsoft.com/office/drawing/2010/main" xmlns:w="http://schemas.openxmlformats.org/wordprocessingml/2006/main" xmlns:w10="urn:schemas-microsoft-com:office:word" xmlns:v="urn:schemas-microsoft-com:vml" xmlns:o="urn:schemas-microsoft-com:office:office" xmlns:mv="urn:schemas-microsoft-com:mac:vml" xmlns:mo="http://schemas.microsoft.com/office/mac/office/2008/main" xmlns="">
+                                <a14:hiddenEffects xmlns="" xmlns:mo="http://schemas.microsoft.com/office/mac/office/2008/main" xmlns:mv="urn:schemas-microsoft-com:mac:vml" xmlns:o="urn:schemas-microsoft-com:office:office" xmlns:v="urn:schemas-microsoft-com:vml" xmlns:w10="urn:schemas-microsoft-com:office:word" xmlns:w="http://schemas.openxmlformats.org/wordprocessingml/2006/main" xmlns:a14="http://schemas.microsoft.com/office/drawing/2010/main">
                                   <a:effectLst>
                                     <a:outerShdw dist="35921" dir="2700000" algn="ctr" rotWithShape="0">
                                       <a:schemeClr val="bg2"/>
@@ -5992,12 +5942,12 @@
                             <a:effectLst/>
                             <a:extLst>
                               <a:ext uri="{909E8E84-426E-40dd-AFC4-6F175D3DCCD1}">
-                                <a14:hiddenFill xmlns:a14="http://schemas.microsoft.com/office/drawing/2010/main" xmlns:w="http://schemas.openxmlformats.org/wordprocessingml/2006/main" xmlns:w10="urn:schemas-microsoft-com:office:word" xmlns:v="urn:schemas-microsoft-com:vml" xmlns:o="urn:schemas-microsoft-com:office:office" xmlns:mv="urn:schemas-microsoft-com:mac:vml" xmlns:mo="http://schemas.microsoft.com/office/mac/office/2008/main" xmlns="">
+                                <a14:hiddenFill xmlns="" xmlns:mo="http://schemas.microsoft.com/office/mac/office/2008/main" xmlns:mv="urn:schemas-microsoft-com:mac:vml" xmlns:o="urn:schemas-microsoft-com:office:office" xmlns:v="urn:schemas-microsoft-com:vml" xmlns:w10="urn:schemas-microsoft-com:office:word" xmlns:w="http://schemas.openxmlformats.org/wordprocessingml/2006/main" xmlns:a14="http://schemas.microsoft.com/office/drawing/2010/main">
                                   <a:noFill/>
                                 </a14:hiddenFill>
                               </a:ext>
                               <a:ext uri="{AF507438-7753-43e0-B8FC-AC1667EBCBE1}">
-                                <a14:hiddenEffects xmlns:a14="http://schemas.microsoft.com/office/drawing/2010/main" xmlns:w="http://schemas.openxmlformats.org/wordprocessingml/2006/main" xmlns:w10="urn:schemas-microsoft-com:office:word" xmlns:v="urn:schemas-microsoft-com:vml" xmlns:o="urn:schemas-microsoft-com:office:office" xmlns:mv="urn:schemas-microsoft-com:mac:vml" xmlns:mo="http://schemas.microsoft.com/office/mac/office/2008/main" xmlns="">
+                                <a14:hiddenEffects xmlns="" xmlns:mo="http://schemas.microsoft.com/office/mac/office/2008/main" xmlns:mv="urn:schemas-microsoft-com:mac:vml" xmlns:o="urn:schemas-microsoft-com:office:office" xmlns:v="urn:schemas-microsoft-com:vml" xmlns:w10="urn:schemas-microsoft-com:office:word" xmlns:w="http://schemas.openxmlformats.org/wordprocessingml/2006/main" xmlns:a14="http://schemas.microsoft.com/office/drawing/2010/main">
                                   <a:effectLst>
                                     <a:outerShdw dist="35921" dir="2700000" algn="ctr" rotWithShape="0">
                                       <a:schemeClr val="bg2"/>
@@ -6029,14 +5979,14 @@
                             <a:effectLst/>
                             <a:extLst>
                               <a:ext uri="{909E8E84-426E-40dd-AFC4-6F175D3DCCD1}">
-                                <a14:hiddenFill xmlns:a14="http://schemas.microsoft.com/office/drawing/2010/main" xmlns:w="http://schemas.openxmlformats.org/wordprocessingml/2006/main" xmlns:w10="urn:schemas-microsoft-com:office:word" xmlns:v="urn:schemas-microsoft-com:vml" xmlns:o="urn:schemas-microsoft-com:office:office" xmlns:mv="urn:schemas-microsoft-com:mac:vml" xmlns:mo="http://schemas.microsoft.com/office/mac/office/2008/main" xmlns="">
+                                <a14:hiddenFill xmlns="" xmlns:mo="http://schemas.microsoft.com/office/mac/office/2008/main" xmlns:mv="urn:schemas-microsoft-com:mac:vml" xmlns:o="urn:schemas-microsoft-com:office:office" xmlns:v="urn:schemas-microsoft-com:vml" xmlns:w10="urn:schemas-microsoft-com:office:word" xmlns:w="http://schemas.openxmlformats.org/wordprocessingml/2006/main" xmlns:a14="http://schemas.microsoft.com/office/drawing/2010/main">
                                   <a:solidFill>
                                     <a:schemeClr val="accent1"/>
                                   </a:solidFill>
                                 </a14:hiddenFill>
                               </a:ext>
                               <a:ext uri="{91240B29-F687-4f45-9708-019B960494DF}">
-                                <a14:hiddenLine xmlns:a14="http://schemas.microsoft.com/office/drawing/2010/main" xmlns:w="http://schemas.openxmlformats.org/wordprocessingml/2006/main" xmlns:w10="urn:schemas-microsoft-com:office:word" xmlns:v="urn:schemas-microsoft-com:vml" xmlns:o="urn:schemas-microsoft-com:office:office" xmlns:mv="urn:schemas-microsoft-com:mac:vml" xmlns:mo="http://schemas.microsoft.com/office/mac/office/2008/main" xmlns="" w="9525">
+                                <a14:hiddenLine xmlns="" xmlns:mo="http://schemas.microsoft.com/office/mac/office/2008/main" xmlns:mv="urn:schemas-microsoft-com:mac:vml" xmlns:o="urn:schemas-microsoft-com:office:office" xmlns:v="urn:schemas-microsoft-com:vml" xmlns:w10="urn:schemas-microsoft-com:office:word" xmlns:w="http://schemas.openxmlformats.org/wordprocessingml/2006/main" xmlns:a14="http://schemas.microsoft.com/office/drawing/2010/main" w="9525">
                                   <a:solidFill>
                                     <a:schemeClr val="tx1"/>
                                   </a:solidFill>
@@ -6046,7 +5996,7 @@
                                 </a14:hiddenLine>
                               </a:ext>
                               <a:ext uri="{AF507438-7753-43e0-B8FC-AC1667EBCBE1}">
-                                <a14:hiddenEffects xmlns:a14="http://schemas.microsoft.com/office/drawing/2010/main" xmlns:w="http://schemas.openxmlformats.org/wordprocessingml/2006/main" xmlns:w10="urn:schemas-microsoft-com:office:word" xmlns:v="urn:schemas-microsoft-com:vml" xmlns:o="urn:schemas-microsoft-com:office:office" xmlns:mv="urn:schemas-microsoft-com:mac:vml" xmlns:mo="http://schemas.microsoft.com/office/mac/office/2008/main" xmlns="">
+                                <a14:hiddenEffects xmlns="" xmlns:mo="http://schemas.microsoft.com/office/mac/office/2008/main" xmlns:mv="urn:schemas-microsoft-com:mac:vml" xmlns:o="urn:schemas-microsoft-com:office:office" xmlns:v="urn:schemas-microsoft-com:vml" xmlns:w10="urn:schemas-microsoft-com:office:word" xmlns:w="http://schemas.openxmlformats.org/wordprocessingml/2006/main" xmlns:a14="http://schemas.microsoft.com/office/drawing/2010/main">
                                   <a:effectLst>
                                     <a:outerShdw dist="35921" dir="2700000" algn="ctr" rotWithShape="0">
                                       <a:schemeClr val="bg2"/>
@@ -6135,12 +6085,12 @@
                             <a:effectLst/>
                             <a:extLst>
                               <a:ext uri="{909E8E84-426E-40dd-AFC4-6F175D3DCCD1}">
-                                <a14:hiddenFill xmlns:a14="http://schemas.microsoft.com/office/drawing/2010/main" xmlns:w="http://schemas.openxmlformats.org/wordprocessingml/2006/main" xmlns:w10="urn:schemas-microsoft-com:office:word" xmlns:v="urn:schemas-microsoft-com:vml" xmlns:o="urn:schemas-microsoft-com:office:office" xmlns:mv="urn:schemas-microsoft-com:mac:vml" xmlns:mo="http://schemas.microsoft.com/office/mac/office/2008/main" xmlns="">
+                                <a14:hiddenFill xmlns="" xmlns:mo="http://schemas.microsoft.com/office/mac/office/2008/main" xmlns:mv="urn:schemas-microsoft-com:mac:vml" xmlns:o="urn:schemas-microsoft-com:office:office" xmlns:v="urn:schemas-microsoft-com:vml" xmlns:w10="urn:schemas-microsoft-com:office:word" xmlns:w="http://schemas.openxmlformats.org/wordprocessingml/2006/main" xmlns:a14="http://schemas.microsoft.com/office/drawing/2010/main">
                                   <a:noFill/>
                                 </a14:hiddenFill>
                               </a:ext>
                               <a:ext uri="{AF507438-7753-43e0-B8FC-AC1667EBCBE1}">
-                                <a14:hiddenEffects xmlns:a14="http://schemas.microsoft.com/office/drawing/2010/main" xmlns:w="http://schemas.openxmlformats.org/wordprocessingml/2006/main" xmlns:w10="urn:schemas-microsoft-com:office:word" xmlns:v="urn:schemas-microsoft-com:vml" xmlns:o="urn:schemas-microsoft-com:office:office" xmlns:mv="urn:schemas-microsoft-com:mac:vml" xmlns:mo="http://schemas.microsoft.com/office/mac/office/2008/main" xmlns="">
+                                <a14:hiddenEffects xmlns="" xmlns:mo="http://schemas.microsoft.com/office/mac/office/2008/main" xmlns:mv="urn:schemas-microsoft-com:mac:vml" xmlns:o="urn:schemas-microsoft-com:office:office" xmlns:v="urn:schemas-microsoft-com:vml" xmlns:w10="urn:schemas-microsoft-com:office:word" xmlns:w="http://schemas.openxmlformats.org/wordprocessingml/2006/main" xmlns:a14="http://schemas.microsoft.com/office/drawing/2010/main">
                                   <a:effectLst>
                                     <a:outerShdw dist="35921" dir="2700000" algn="ctr" rotWithShape="0">
                                       <a:schemeClr val="bg2"/>
@@ -6192,7 +6142,7 @@
                               <a:effectLst/>
                               <a:extLst>
                                 <a:ext uri="{AF507438-7753-43e0-B8FC-AC1667EBCBE1}">
-                                  <a14:hiddenEffects xmlns:a14="http://schemas.microsoft.com/office/drawing/2010/main" xmlns:w="http://schemas.openxmlformats.org/wordprocessingml/2006/main" xmlns:w10="urn:schemas-microsoft-com:office:word" xmlns:v="urn:schemas-microsoft-com:vml" xmlns:o="urn:schemas-microsoft-com:office:office" xmlns:mv="urn:schemas-microsoft-com:mac:vml" xmlns:mo="http://schemas.microsoft.com/office/mac/office/2008/main" xmlns="">
+                                  <a14:hiddenEffects xmlns="" xmlns:mo="http://schemas.microsoft.com/office/mac/office/2008/main" xmlns:mv="urn:schemas-microsoft-com:mac:vml" xmlns:o="urn:schemas-microsoft-com:office:office" xmlns:v="urn:schemas-microsoft-com:vml" xmlns:w10="urn:schemas-microsoft-com:office:word" xmlns:w="http://schemas.openxmlformats.org/wordprocessingml/2006/main" xmlns:a14="http://schemas.microsoft.com/office/drawing/2010/main">
                                     <a:effectLst>
                                       <a:outerShdw dist="35921" dir="2700000" algn="ctr" rotWithShape="0">
                                         <a:schemeClr val="bg2"/>
@@ -6231,7 +6181,7 @@
                               <a:effectLst/>
                               <a:extLst>
                                 <a:ext uri="{AF507438-7753-43e0-B8FC-AC1667EBCBE1}">
-                                  <a14:hiddenEffects xmlns:a14="http://schemas.microsoft.com/office/drawing/2010/main" xmlns:w="http://schemas.openxmlformats.org/wordprocessingml/2006/main" xmlns:w10="urn:schemas-microsoft-com:office:word" xmlns:v="urn:schemas-microsoft-com:vml" xmlns:o="urn:schemas-microsoft-com:office:office" xmlns:mv="urn:schemas-microsoft-com:mac:vml" xmlns:mo="http://schemas.microsoft.com/office/mac/office/2008/main" xmlns="">
+                                  <a14:hiddenEffects xmlns="" xmlns:mo="http://schemas.microsoft.com/office/mac/office/2008/main" xmlns:mv="urn:schemas-microsoft-com:mac:vml" xmlns:o="urn:schemas-microsoft-com:office:office" xmlns:v="urn:schemas-microsoft-com:vml" xmlns:w10="urn:schemas-microsoft-com:office:word" xmlns:w="http://schemas.openxmlformats.org/wordprocessingml/2006/main" xmlns:a14="http://schemas.microsoft.com/office/drawing/2010/main">
                                     <a:effectLst>
                                       <a:outerShdw dist="35921" dir="2700000" algn="ctr" rotWithShape="0">
                                         <a:schemeClr val="bg2"/>
@@ -6270,7 +6220,7 @@
                               <a:effectLst/>
                               <a:extLst>
                                 <a:ext uri="{AF507438-7753-43e0-B8FC-AC1667EBCBE1}">
-                                  <a14:hiddenEffects xmlns:a14="http://schemas.microsoft.com/office/drawing/2010/main" xmlns:w="http://schemas.openxmlformats.org/wordprocessingml/2006/main" xmlns:w10="urn:schemas-microsoft-com:office:word" xmlns:v="urn:schemas-microsoft-com:vml" xmlns:o="urn:schemas-microsoft-com:office:office" xmlns:mv="urn:schemas-microsoft-com:mac:vml" xmlns:mo="http://schemas.microsoft.com/office/mac/office/2008/main" xmlns="">
+                                  <a14:hiddenEffects xmlns="" xmlns:mo="http://schemas.microsoft.com/office/mac/office/2008/main" xmlns:mv="urn:schemas-microsoft-com:mac:vml" xmlns:o="urn:schemas-microsoft-com:office:office" xmlns:v="urn:schemas-microsoft-com:vml" xmlns:w10="urn:schemas-microsoft-com:office:word" xmlns:w="http://schemas.openxmlformats.org/wordprocessingml/2006/main" xmlns:a14="http://schemas.microsoft.com/office/drawing/2010/main">
                                     <a:effectLst>
                                       <a:outerShdw dist="35921" dir="2700000" algn="ctr" rotWithShape="0">
                                         <a:schemeClr val="bg2"/>
@@ -6309,7 +6259,7 @@
                               <a:effectLst/>
                               <a:extLst>
                                 <a:ext uri="{AF507438-7753-43e0-B8FC-AC1667EBCBE1}">
-                                  <a14:hiddenEffects xmlns:a14="http://schemas.microsoft.com/office/drawing/2010/main" xmlns:w="http://schemas.openxmlformats.org/wordprocessingml/2006/main" xmlns:w10="urn:schemas-microsoft-com:office:word" xmlns:v="urn:schemas-microsoft-com:vml" xmlns:o="urn:schemas-microsoft-com:office:office" xmlns:mv="urn:schemas-microsoft-com:mac:vml" xmlns:mo="http://schemas.microsoft.com/office/mac/office/2008/main" xmlns="">
+                                  <a14:hiddenEffects xmlns="" xmlns:mo="http://schemas.microsoft.com/office/mac/office/2008/main" xmlns:mv="urn:schemas-microsoft-com:mac:vml" xmlns:o="urn:schemas-microsoft-com:office:office" xmlns:v="urn:schemas-microsoft-com:vml" xmlns:w10="urn:schemas-microsoft-com:office:word" xmlns:w="http://schemas.openxmlformats.org/wordprocessingml/2006/main" xmlns:a14="http://schemas.microsoft.com/office/drawing/2010/main">
                                     <a:effectLst>
                                       <a:outerShdw dist="35921" dir="2700000" algn="ctr" rotWithShape="0">
                                         <a:schemeClr val="bg2"/>
@@ -6348,7 +6298,7 @@
                               <a:effectLst/>
                               <a:extLst>
                                 <a:ext uri="{AF507438-7753-43e0-B8FC-AC1667EBCBE1}">
-                                  <a14:hiddenEffects xmlns:a14="http://schemas.microsoft.com/office/drawing/2010/main" xmlns:w="http://schemas.openxmlformats.org/wordprocessingml/2006/main" xmlns:w10="urn:schemas-microsoft-com:office:word" xmlns:v="urn:schemas-microsoft-com:vml" xmlns:o="urn:schemas-microsoft-com:office:office" xmlns:mv="urn:schemas-microsoft-com:mac:vml" xmlns:mo="http://schemas.microsoft.com/office/mac/office/2008/main" xmlns="">
+                                  <a14:hiddenEffects xmlns="" xmlns:mo="http://schemas.microsoft.com/office/mac/office/2008/main" xmlns:mv="urn:schemas-microsoft-com:mac:vml" xmlns:o="urn:schemas-microsoft-com:office:office" xmlns:v="urn:schemas-microsoft-com:vml" xmlns:w10="urn:schemas-microsoft-com:office:word" xmlns:w="http://schemas.openxmlformats.org/wordprocessingml/2006/main" xmlns:a14="http://schemas.microsoft.com/office/drawing/2010/main">
                                     <a:effectLst>
                                       <a:outerShdw dist="35921" dir="2700000" algn="ctr" rotWithShape="0">
                                         <a:schemeClr val="bg2"/>
@@ -6387,7 +6337,7 @@
                               <a:effectLst/>
                               <a:extLst>
                                 <a:ext uri="{AF507438-7753-43e0-B8FC-AC1667EBCBE1}">
-                                  <a14:hiddenEffects xmlns:a14="http://schemas.microsoft.com/office/drawing/2010/main" xmlns:w="http://schemas.openxmlformats.org/wordprocessingml/2006/main" xmlns:w10="urn:schemas-microsoft-com:office:word" xmlns:v="urn:schemas-microsoft-com:vml" xmlns:o="urn:schemas-microsoft-com:office:office" xmlns:mv="urn:schemas-microsoft-com:mac:vml" xmlns:mo="http://schemas.microsoft.com/office/mac/office/2008/main" xmlns="">
+                                  <a14:hiddenEffects xmlns="" xmlns:mo="http://schemas.microsoft.com/office/mac/office/2008/main" xmlns:mv="urn:schemas-microsoft-com:mac:vml" xmlns:o="urn:schemas-microsoft-com:office:office" xmlns:v="urn:schemas-microsoft-com:vml" xmlns:w10="urn:schemas-microsoft-com:office:word" xmlns:w="http://schemas.openxmlformats.org/wordprocessingml/2006/main" xmlns:a14="http://schemas.microsoft.com/office/drawing/2010/main">
                                     <a:effectLst>
                                       <a:outerShdw dist="35921" dir="2700000" algn="ctr" rotWithShape="0">
                                         <a:schemeClr val="bg2"/>
@@ -6426,7 +6376,7 @@
                               <a:effectLst/>
                               <a:extLst>
                                 <a:ext uri="{AF507438-7753-43e0-B8FC-AC1667EBCBE1}">
-                                  <a14:hiddenEffects xmlns:a14="http://schemas.microsoft.com/office/drawing/2010/main" xmlns:w="http://schemas.openxmlformats.org/wordprocessingml/2006/main" xmlns:w10="urn:schemas-microsoft-com:office:word" xmlns:v="urn:schemas-microsoft-com:vml" xmlns:o="urn:schemas-microsoft-com:office:office" xmlns:mv="urn:schemas-microsoft-com:mac:vml" xmlns:mo="http://schemas.microsoft.com/office/mac/office/2008/main" xmlns="">
+                                  <a14:hiddenEffects xmlns="" xmlns:mo="http://schemas.microsoft.com/office/mac/office/2008/main" xmlns:mv="urn:schemas-microsoft-com:mac:vml" xmlns:o="urn:schemas-microsoft-com:office:office" xmlns:v="urn:schemas-microsoft-com:vml" xmlns:w10="urn:schemas-microsoft-com:office:word" xmlns:w="http://schemas.openxmlformats.org/wordprocessingml/2006/main" xmlns:a14="http://schemas.microsoft.com/office/drawing/2010/main">
                                     <a:effectLst>
                                       <a:outerShdw dist="35921" dir="2700000" algn="ctr" rotWithShape="0">
                                         <a:schemeClr val="bg2"/>
@@ -6465,7 +6415,7 @@
                               <a:effectLst/>
                               <a:extLst>
                                 <a:ext uri="{AF507438-7753-43e0-B8FC-AC1667EBCBE1}">
-                                  <a14:hiddenEffects xmlns:a14="http://schemas.microsoft.com/office/drawing/2010/main" xmlns:w="http://schemas.openxmlformats.org/wordprocessingml/2006/main" xmlns:w10="urn:schemas-microsoft-com:office:word" xmlns:v="urn:schemas-microsoft-com:vml" xmlns:o="urn:schemas-microsoft-com:office:office" xmlns:mv="urn:schemas-microsoft-com:mac:vml" xmlns:mo="http://schemas.microsoft.com/office/mac/office/2008/main" xmlns="">
+                                  <a14:hiddenEffects xmlns="" xmlns:mo="http://schemas.microsoft.com/office/mac/office/2008/main" xmlns:mv="urn:schemas-microsoft-com:mac:vml" xmlns:o="urn:schemas-microsoft-com:office:office" xmlns:v="urn:schemas-microsoft-com:vml" xmlns:w10="urn:schemas-microsoft-com:office:word" xmlns:w="http://schemas.openxmlformats.org/wordprocessingml/2006/main" xmlns:a14="http://schemas.microsoft.com/office/drawing/2010/main">
                                     <a:effectLst>
                                       <a:outerShdw dist="35921" dir="2700000" algn="ctr" rotWithShape="0">
                                         <a:schemeClr val="bg2"/>
@@ -6504,7 +6454,7 @@
                               <a:effectLst/>
                               <a:extLst>
                                 <a:ext uri="{AF507438-7753-43e0-B8FC-AC1667EBCBE1}">
-                                  <a14:hiddenEffects xmlns:a14="http://schemas.microsoft.com/office/drawing/2010/main" xmlns:w="http://schemas.openxmlformats.org/wordprocessingml/2006/main" xmlns:w10="urn:schemas-microsoft-com:office:word" xmlns:v="urn:schemas-microsoft-com:vml" xmlns:o="urn:schemas-microsoft-com:office:office" xmlns:mv="urn:schemas-microsoft-com:mac:vml" xmlns:mo="http://schemas.microsoft.com/office/mac/office/2008/main" xmlns="">
+                                  <a14:hiddenEffects xmlns="" xmlns:mo="http://schemas.microsoft.com/office/mac/office/2008/main" xmlns:mv="urn:schemas-microsoft-com:mac:vml" xmlns:o="urn:schemas-microsoft-com:office:office" xmlns:v="urn:schemas-microsoft-com:vml" xmlns:w10="urn:schemas-microsoft-com:office:word" xmlns:w="http://schemas.openxmlformats.org/wordprocessingml/2006/main" xmlns:a14="http://schemas.microsoft.com/office/drawing/2010/main">
                                     <a:effectLst>
                                       <a:outerShdw dist="35921" dir="2700000" algn="ctr" rotWithShape="0">
                                         <a:schemeClr val="bg2"/>
@@ -6543,7 +6493,7 @@
                               <a:effectLst/>
                               <a:extLst>
                                 <a:ext uri="{AF507438-7753-43e0-B8FC-AC1667EBCBE1}">
-                                  <a14:hiddenEffects xmlns:a14="http://schemas.microsoft.com/office/drawing/2010/main" xmlns:w="http://schemas.openxmlformats.org/wordprocessingml/2006/main" xmlns:w10="urn:schemas-microsoft-com:office:word" xmlns:v="urn:schemas-microsoft-com:vml" xmlns:o="urn:schemas-microsoft-com:office:office" xmlns:mv="urn:schemas-microsoft-com:mac:vml" xmlns:mo="http://schemas.microsoft.com/office/mac/office/2008/main" xmlns="">
+                                  <a14:hiddenEffects xmlns="" xmlns:mo="http://schemas.microsoft.com/office/mac/office/2008/main" xmlns:mv="urn:schemas-microsoft-com:mac:vml" xmlns:o="urn:schemas-microsoft-com:office:office" xmlns:v="urn:schemas-microsoft-com:vml" xmlns:w10="urn:schemas-microsoft-com:office:word" xmlns:w="http://schemas.openxmlformats.org/wordprocessingml/2006/main" xmlns:a14="http://schemas.microsoft.com/office/drawing/2010/main">
                                     <a:effectLst>
                                       <a:outerShdw dist="35921" dir="2700000" algn="ctr" rotWithShape="0">
                                         <a:schemeClr val="bg2"/>
@@ -6576,14 +6526,14 @@
                             <a:effectLst/>
                             <a:extLst>
                               <a:ext uri="{909E8E84-426E-40dd-AFC4-6F175D3DCCD1}">
-                                <a14:hiddenFill xmlns:a14="http://schemas.microsoft.com/office/drawing/2010/main" xmlns:w="http://schemas.openxmlformats.org/wordprocessingml/2006/main" xmlns:w10="urn:schemas-microsoft-com:office:word" xmlns:v="urn:schemas-microsoft-com:vml" xmlns:o="urn:schemas-microsoft-com:office:office" xmlns:mv="urn:schemas-microsoft-com:mac:vml" xmlns:mo="http://schemas.microsoft.com/office/mac/office/2008/main" xmlns="">
+                                <a14:hiddenFill xmlns="" xmlns:mo="http://schemas.microsoft.com/office/mac/office/2008/main" xmlns:mv="urn:schemas-microsoft-com:mac:vml" xmlns:o="urn:schemas-microsoft-com:office:office" xmlns:v="urn:schemas-microsoft-com:vml" xmlns:w10="urn:schemas-microsoft-com:office:word" xmlns:w="http://schemas.openxmlformats.org/wordprocessingml/2006/main" xmlns:a14="http://schemas.microsoft.com/office/drawing/2010/main">
                                   <a:solidFill>
                                     <a:schemeClr val="accent1"/>
                                   </a:solidFill>
                                 </a14:hiddenFill>
                               </a:ext>
                               <a:ext uri="{91240B29-F687-4f45-9708-019B960494DF}">
-                                <a14:hiddenLine xmlns:a14="http://schemas.microsoft.com/office/drawing/2010/main" xmlns:w="http://schemas.openxmlformats.org/wordprocessingml/2006/main" xmlns:w10="urn:schemas-microsoft-com:office:word" xmlns:v="urn:schemas-microsoft-com:vml" xmlns:o="urn:schemas-microsoft-com:office:office" xmlns:mv="urn:schemas-microsoft-com:mac:vml" xmlns:mo="http://schemas.microsoft.com/office/mac/office/2008/main" xmlns="" w="9525">
+                                <a14:hiddenLine xmlns="" xmlns:mo="http://schemas.microsoft.com/office/mac/office/2008/main" xmlns:mv="urn:schemas-microsoft-com:mac:vml" xmlns:o="urn:schemas-microsoft-com:office:office" xmlns:v="urn:schemas-microsoft-com:vml" xmlns:w10="urn:schemas-microsoft-com:office:word" xmlns:w="http://schemas.openxmlformats.org/wordprocessingml/2006/main" xmlns:a14="http://schemas.microsoft.com/office/drawing/2010/main" w="9525">
                                   <a:solidFill>
                                     <a:schemeClr val="tx1"/>
                                   </a:solidFill>
@@ -6593,7 +6543,7 @@
                                 </a14:hiddenLine>
                               </a:ext>
                               <a:ext uri="{AF507438-7753-43e0-B8FC-AC1667EBCBE1}">
-                                <a14:hiddenEffects xmlns:a14="http://schemas.microsoft.com/office/drawing/2010/main" xmlns:w="http://schemas.openxmlformats.org/wordprocessingml/2006/main" xmlns:w10="urn:schemas-microsoft-com:office:word" xmlns:v="urn:schemas-microsoft-com:vml" xmlns:o="urn:schemas-microsoft-com:office:office" xmlns:mv="urn:schemas-microsoft-com:mac:vml" xmlns:mo="http://schemas.microsoft.com/office/mac/office/2008/main" xmlns="">
+                                <a14:hiddenEffects xmlns="" xmlns:mo="http://schemas.microsoft.com/office/mac/office/2008/main" xmlns:mv="urn:schemas-microsoft-com:mac:vml" xmlns:o="urn:schemas-microsoft-com:office:office" xmlns:v="urn:schemas-microsoft-com:vml" xmlns:w10="urn:schemas-microsoft-com:office:word" xmlns:w="http://schemas.openxmlformats.org/wordprocessingml/2006/main" xmlns:a14="http://schemas.microsoft.com/office/drawing/2010/main">
                                   <a:effectLst>
                                     <a:outerShdw dist="35921" dir="2700000" algn="ctr" rotWithShape="0">
                                       <a:schemeClr val="bg2"/>
@@ -6682,12 +6632,12 @@
                             <a:effectLst/>
                             <a:extLst>
                               <a:ext uri="{909E8E84-426E-40dd-AFC4-6F175D3DCCD1}">
-                                <a14:hiddenFill xmlns:a14="http://schemas.microsoft.com/office/drawing/2010/main" xmlns:w="http://schemas.openxmlformats.org/wordprocessingml/2006/main" xmlns:w10="urn:schemas-microsoft-com:office:word" xmlns:v="urn:schemas-microsoft-com:vml" xmlns:o="urn:schemas-microsoft-com:office:office" xmlns:mv="urn:schemas-microsoft-com:mac:vml" xmlns:mo="http://schemas.microsoft.com/office/mac/office/2008/main" xmlns="">
+                                <a14:hiddenFill xmlns="" xmlns:mo="http://schemas.microsoft.com/office/mac/office/2008/main" xmlns:mv="urn:schemas-microsoft-com:mac:vml" xmlns:o="urn:schemas-microsoft-com:office:office" xmlns:v="urn:schemas-microsoft-com:vml" xmlns:w10="urn:schemas-microsoft-com:office:word" xmlns:w="http://schemas.openxmlformats.org/wordprocessingml/2006/main" xmlns:a14="http://schemas.microsoft.com/office/drawing/2010/main">
                                   <a:noFill/>
                                 </a14:hiddenFill>
                               </a:ext>
                               <a:ext uri="{AF507438-7753-43e0-B8FC-AC1667EBCBE1}">
-                                <a14:hiddenEffects xmlns:a14="http://schemas.microsoft.com/office/drawing/2010/main" xmlns:w="http://schemas.openxmlformats.org/wordprocessingml/2006/main" xmlns:w10="urn:schemas-microsoft-com:office:word" xmlns:v="urn:schemas-microsoft-com:vml" xmlns:o="urn:schemas-microsoft-com:office:office" xmlns:mv="urn:schemas-microsoft-com:mac:vml" xmlns:mo="http://schemas.microsoft.com/office/mac/office/2008/main" xmlns="">
+                                <a14:hiddenEffects xmlns="" xmlns:mo="http://schemas.microsoft.com/office/mac/office/2008/main" xmlns:mv="urn:schemas-microsoft-com:mac:vml" xmlns:o="urn:schemas-microsoft-com:office:office" xmlns:v="urn:schemas-microsoft-com:vml" xmlns:w10="urn:schemas-microsoft-com:office:word" xmlns:w="http://schemas.openxmlformats.org/wordprocessingml/2006/main" xmlns:a14="http://schemas.microsoft.com/office/drawing/2010/main">
                                   <a:effectLst>
                                     <a:outerShdw dist="35921" dir="2700000" algn="ctr" rotWithShape="0">
                                       <a:schemeClr val="bg2"/>
@@ -6719,14 +6669,14 @@
                             <a:effectLst/>
                             <a:extLst>
                               <a:ext uri="{909E8E84-426E-40dd-AFC4-6F175D3DCCD1}">
-                                <a14:hiddenFill xmlns:a14="http://schemas.microsoft.com/office/drawing/2010/main" xmlns:w="http://schemas.openxmlformats.org/wordprocessingml/2006/main" xmlns:w10="urn:schemas-microsoft-com:office:word" xmlns:v="urn:schemas-microsoft-com:vml" xmlns:o="urn:schemas-microsoft-com:office:office" xmlns:mv="urn:schemas-microsoft-com:mac:vml" xmlns:mo="http://schemas.microsoft.com/office/mac/office/2008/main" xmlns="">
+                                <a14:hiddenFill xmlns="" xmlns:mo="http://schemas.microsoft.com/office/mac/office/2008/main" xmlns:mv="urn:schemas-microsoft-com:mac:vml" xmlns:o="urn:schemas-microsoft-com:office:office" xmlns:v="urn:schemas-microsoft-com:vml" xmlns:w10="urn:schemas-microsoft-com:office:word" xmlns:w="http://schemas.openxmlformats.org/wordprocessingml/2006/main" xmlns:a14="http://schemas.microsoft.com/office/drawing/2010/main">
                                   <a:solidFill>
                                     <a:schemeClr val="accent1"/>
                                   </a:solidFill>
                                 </a14:hiddenFill>
                               </a:ext>
                               <a:ext uri="{91240B29-F687-4f45-9708-019B960494DF}">
-                                <a14:hiddenLine xmlns:a14="http://schemas.microsoft.com/office/drawing/2010/main" xmlns:w="http://schemas.openxmlformats.org/wordprocessingml/2006/main" xmlns:w10="urn:schemas-microsoft-com:office:word" xmlns:v="urn:schemas-microsoft-com:vml" xmlns:o="urn:schemas-microsoft-com:office:office" xmlns:mv="urn:schemas-microsoft-com:mac:vml" xmlns:mo="http://schemas.microsoft.com/office/mac/office/2008/main" xmlns="" w="9525">
+                                <a14:hiddenLine xmlns="" xmlns:mo="http://schemas.microsoft.com/office/mac/office/2008/main" xmlns:mv="urn:schemas-microsoft-com:mac:vml" xmlns:o="urn:schemas-microsoft-com:office:office" xmlns:v="urn:schemas-microsoft-com:vml" xmlns:w10="urn:schemas-microsoft-com:office:word" xmlns:w="http://schemas.openxmlformats.org/wordprocessingml/2006/main" xmlns:a14="http://schemas.microsoft.com/office/drawing/2010/main" w="9525">
                                   <a:solidFill>
                                     <a:schemeClr val="tx1"/>
                                   </a:solidFill>
@@ -6736,7 +6686,7 @@
                                 </a14:hiddenLine>
                               </a:ext>
                               <a:ext uri="{AF507438-7753-43e0-B8FC-AC1667EBCBE1}">
-                                <a14:hiddenEffects xmlns:a14="http://schemas.microsoft.com/office/drawing/2010/main" xmlns:w="http://schemas.openxmlformats.org/wordprocessingml/2006/main" xmlns:w10="urn:schemas-microsoft-com:office:word" xmlns:v="urn:schemas-microsoft-com:vml" xmlns:o="urn:schemas-microsoft-com:office:office" xmlns:mv="urn:schemas-microsoft-com:mac:vml" xmlns:mo="http://schemas.microsoft.com/office/mac/office/2008/main" xmlns="">
+                                <a14:hiddenEffects xmlns="" xmlns:mo="http://schemas.microsoft.com/office/mac/office/2008/main" xmlns:mv="urn:schemas-microsoft-com:mac:vml" xmlns:o="urn:schemas-microsoft-com:office:office" xmlns:v="urn:schemas-microsoft-com:vml" xmlns:w10="urn:schemas-microsoft-com:office:word" xmlns:w="http://schemas.openxmlformats.org/wordprocessingml/2006/main" xmlns:a14="http://schemas.microsoft.com/office/drawing/2010/main">
                                   <a:effectLst>
                                     <a:outerShdw dist="35921" dir="2700000" algn="ctr" rotWithShape="0">
                                       <a:schemeClr val="bg2"/>
@@ -6800,12 +6750,12 @@
                             <a:effectLst/>
                             <a:extLst>
                               <a:ext uri="{909E8E84-426E-40dd-AFC4-6F175D3DCCD1}">
-                                <a14:hiddenFill xmlns:a14="http://schemas.microsoft.com/office/drawing/2010/main" xmlns:w="http://schemas.openxmlformats.org/wordprocessingml/2006/main" xmlns:w10="urn:schemas-microsoft-com:office:word" xmlns:v="urn:schemas-microsoft-com:vml" xmlns:o="urn:schemas-microsoft-com:office:office" xmlns:mv="urn:schemas-microsoft-com:mac:vml" xmlns:mo="http://schemas.microsoft.com/office/mac/office/2008/main" xmlns="">
+                                <a14:hiddenFill xmlns="" xmlns:mo="http://schemas.microsoft.com/office/mac/office/2008/main" xmlns:mv="urn:schemas-microsoft-com:mac:vml" xmlns:o="urn:schemas-microsoft-com:office:office" xmlns:v="urn:schemas-microsoft-com:vml" xmlns:w10="urn:schemas-microsoft-com:office:word" xmlns:w="http://schemas.openxmlformats.org/wordprocessingml/2006/main" xmlns:a14="http://schemas.microsoft.com/office/drawing/2010/main">
                                   <a:noFill/>
                                 </a14:hiddenFill>
                               </a:ext>
                               <a:ext uri="{AF507438-7753-43e0-B8FC-AC1667EBCBE1}">
-                                <a14:hiddenEffects xmlns:a14="http://schemas.microsoft.com/office/drawing/2010/main" xmlns:w="http://schemas.openxmlformats.org/wordprocessingml/2006/main" xmlns:w10="urn:schemas-microsoft-com:office:word" xmlns:v="urn:schemas-microsoft-com:vml" xmlns:o="urn:schemas-microsoft-com:office:office" xmlns:mv="urn:schemas-microsoft-com:mac:vml" xmlns:mo="http://schemas.microsoft.com/office/mac/office/2008/main" xmlns="">
+                                <a14:hiddenEffects xmlns="" xmlns:mo="http://schemas.microsoft.com/office/mac/office/2008/main" xmlns:mv="urn:schemas-microsoft-com:mac:vml" xmlns:o="urn:schemas-microsoft-com:office:office" xmlns:v="urn:schemas-microsoft-com:vml" xmlns:w10="urn:schemas-microsoft-com:office:word" xmlns:w="http://schemas.openxmlformats.org/wordprocessingml/2006/main" xmlns:a14="http://schemas.microsoft.com/office/drawing/2010/main">
                                   <a:effectLst>
                                     <a:outerShdw dist="35921" dir="2700000" algn="ctr" rotWithShape="0">
                                       <a:schemeClr val="bg2"/>
@@ -9595,14 +9545,12 @@
                                 <w:pStyle w:val="NormalWeb"/>
                                 <w:spacing w:before="0" w:beforeAutospacing="0" w:after="0" w:afterAutospacing="0"/>
                               </w:pPr>
-                              <w:proofErr w:type="gramStart"/>
                               <w:r>
                                 <w:rPr>
                                   <w:sz w:val="20"/>
                                 </w:rPr>
                                 <w:t>building</w:t>
                               </w:r>
-                              <w:proofErr w:type="gramEnd"/>
                             </w:p>
                           </w:txbxContent>
                         </wps:txbx>
@@ -14880,7 +14828,7 @@
                 <w:szCs w:val="20"/>
                 <w:lang w:val="en-US"/>
               </w:rPr>
-              <w:t>0</w:t>
+              <w:t>02</w:t>
             </w:r>
           </w:p>
         </w:tc>
@@ -15145,7 +15093,7 @@
                 <w:szCs w:val="20"/>
                 <w:lang w:val="en-US"/>
               </w:rPr>
-              <w:t>6</w:t>
+              <w:t>08</w:t>
             </w:r>
           </w:p>
         </w:tc>
@@ -15410,7 +15358,7 @@
                 <w:szCs w:val="20"/>
                 <w:lang w:val="en-US"/>
               </w:rPr>
-              <w:t>1</w:t>
+              <w:t>03</w:t>
             </w:r>
           </w:p>
         </w:tc>
@@ -15675,7 +15623,7 @@
                 <w:szCs w:val="20"/>
                 <w:lang w:val="en-US"/>
               </w:rPr>
-              <w:t>7</w:t>
+              <w:t>09</w:t>
             </w:r>
           </w:p>
         </w:tc>
@@ -15940,7 +15888,7 @@
                 <w:szCs w:val="20"/>
                 <w:lang w:val="en-US"/>
               </w:rPr>
-              <w:t>2</w:t>
+              <w:t>04</w:t>
             </w:r>
           </w:p>
         </w:tc>
@@ -16206,7 +16154,7 @@
                 <w:szCs w:val="20"/>
                 <w:lang w:val="en-US"/>
               </w:rPr>
-              <w:t>8</w:t>
+              <w:t>10</w:t>
             </w:r>
           </w:p>
         </w:tc>
@@ -16479,7 +16427,7 @@
                 <w:szCs w:val="20"/>
                 <w:lang w:val="en-US"/>
               </w:rPr>
-              <w:t>3</w:t>
+              <w:t>05</w:t>
             </w:r>
           </w:p>
         </w:tc>
@@ -16752,7 +16700,7 @@
                 <w:szCs w:val="20"/>
                 <w:lang w:val="en-US"/>
               </w:rPr>
-              <w:t>9</w:t>
+              <w:t>11</w:t>
             </w:r>
           </w:p>
         </w:tc>
@@ -25287,6 +25235,7 @@
   <w:style w:type="character" w:default="1" w:styleId="DefaultParagraphFont">
     <w:name w:val="Default Paragraph Font"/>
     <w:uiPriority w:val="1"/>
+    <w:semiHidden/>
     <w:unhideWhenUsed/>
   </w:style>
   <w:style w:type="table" w:default="1" w:styleId="TableNormal">

</xml_diff>